<commit_message>
Final edits to final report, adding Agricolae reference
</commit_message>
<xml_diff>
--- a/LP.Project.Write.Up.docx
+++ b/LP.Project.Write.Up.docx
@@ -52,7 +52,7 @@
         <w:rPr/>
         <w:drawing>
           <wp:inline distT="0" distB="0" distL="0" distR="0">
-            <wp:extent cx="2063115" cy="1960880"/>
+            <wp:extent cx="2063115" cy="1960245"/>
             <wp:effectExtent l="0" t="0" r="0" b="0"/>
             <wp:docPr id="0" name="Picture" descr=""/>
             <wp:cNvGraphicFramePr>
@@ -76,7 +76,7 @@
                   <pic:spPr bwMode="auto">
                     <a:xfrm>
                       <a:off x="0" y="0"/>
-                      <a:ext cx="2063115" cy="1960880"/>
+                      <a:ext cx="2063115" cy="1960245"/>
                     </a:xfrm>
                     <a:prstGeom prst="rect">
                       <a:avLst/>
@@ -224,17 +224,7 @@
           <w:sz w:val="28"/>
           <w:szCs w:val="20"/>
         </w:rPr>
-        <w:t xml:space="preserve">COMPUTATION TIME </w:t>
-      </w:r>
-      <w:r>
-        <w:rPr>
-          <w:rFonts w:cs="Arial" w:ascii="Arial" w:hAnsi="Arial"/>
-          <w:b/>
-          <w:bCs/>
-          <w:sz w:val="28"/>
-          <w:szCs w:val="20"/>
-        </w:rPr>
-        <w:t>IN PYTHON AND R</w:t>
+        <w:t>COMPUTATION TIME IN PYTHON AND R</w:t>
       </w:r>
     </w:p>
     <w:p>
@@ -495,7 +485,7 @@
           <w:szCs w:val="23"/>
         </w:rPr>
         <w:pict>
-          <v:line id="shape_0" from="39.65pt,5.55pt" to="426.9pt,5.55pt" stroked="t" style="position:absolute">
+          <v:line id="shape_0" from="39.65pt,5.55pt" to="426.85pt,5.55pt" stroked="t" style="position:absolute">
             <v:stroke color="black" joinstyle="round" endcap="flat"/>
             <v:fill on="false" detectmouseclick="t"/>
           </v:line>
@@ -568,11 +558,50 @@
           <w:szCs w:val="22"/>
         </w:rPr>
       </w:r>
+    </w:p>
+    <w:p>
+      <w:pPr>
+        <w:pStyle w:val="Normal"/>
+        <w:rPr>
+          <w:rFonts w:cs="Arial" w:ascii="Arial" w:hAnsi="Arial"/>
+          <w:sz w:val="24"/>
+          <w:szCs w:val="24"/>
+          <w:u w:val="single"/>
+        </w:rPr>
+      </w:pPr>
+      <w:bookmarkStart w:id="0" w:name="_GoBack"/>
+      <w:bookmarkEnd w:id="0"/>
+      <w:r>
+        <w:rPr>
+          <w:rFonts w:cs="Arial" w:ascii="Arial" w:hAnsi="Arial"/>
+          <w:sz w:val="24"/>
+          <w:szCs w:val="24"/>
+          <w:u w:val="single"/>
+        </w:rPr>
+        <w:t>Project Objectives:</w:t>
+      </w:r>
+    </w:p>
+    <w:p>
+      <w:pPr>
+        <w:pStyle w:val="Normal"/>
+        <w:rPr>
+          <w:rFonts w:cs="Arial" w:ascii="Arial" w:hAnsi="Arial"/>
+          <w:sz w:val="22"/>
+          <w:szCs w:val="22"/>
+        </w:rPr>
+      </w:pPr>
+      <w:r>
+        <w:rPr>
+          <w:rFonts w:cs="Arial" w:ascii="Arial" w:hAnsi="Arial"/>
+          <w:sz w:val="22"/>
+          <w:szCs w:val="22"/>
+        </w:rPr>
+        <w:t>The objectives of this project are to practice to utilizing different computer programs to solve mathematical programming problems, demonstrate familiarity with the testing and comparison of solution methods of those programs, become familiar with technical writing and exhibit intellectual curiosity.</w:t>
+      </w:r>
       <w:r>
         <w:pict>
-          <v:rect fillcolor="#auto" strokecolor="#000000" strokeweight="0pt" style="position:absolute;width:167.45pt;height:141.2pt;mso-wrap-distance-left:0pt;mso-wrap-distance-right:0pt;mso-wrap-distance-top:0pt;mso-wrap-distance-bottom:10pt;margin-top:574.05pt;margin-left:419.05pt">
-            <v:fill opacity="0f"/>
-            <v:textbox inset="0.0201388888888889in,0.0201388888888889in,0.0201388888888889in,0.0201388888888889in">
+          <v:rect fillcolor="#FFFFFF" strokecolor="#000000" strokeweight="0pt" style="position:absolute;width:150.05pt;height:166.35pt;mso-wrap-distance-left:0pt;mso-wrap-distance-right:0pt;mso-wrap-distance-top:0pt;mso-wrap-distance-bottom:10pt;margin-top:1.7pt;margin-left:319.85pt">
+            <v:textbox inset="0in,0in,0in,0in">
               <w:txbxContent>
                 <w:p>
                   <w:pPr>
@@ -582,19 +611,10 @@
                   </w:pPr>
                   <w:r>
                     <w:rPr/>
-                    <w:t xml:space="preserve">Illustration </w:t>
                     <w:drawing>
-                      <wp:anchor behindDoc="0" distT="0" distB="0" distL="0" distR="0" simplePos="0" locked="0" layoutInCell="1" allowOverlap="1" relativeHeight="9">
-                        <wp:simplePos x="0" y="0"/>
-                        <wp:positionH relativeFrom="column">
-                          <wp:posOffset>19050</wp:posOffset>
-                        </wp:positionH>
-                        <wp:positionV relativeFrom="paragraph">
-                          <wp:posOffset>59055</wp:posOffset>
-                        </wp:positionV>
-                        <wp:extent cx="2004695" cy="1287145"/>
+                      <wp:inline distT="0" distB="0" distL="0" distR="0">
+                        <wp:extent cx="1905635" cy="1534795"/>
                         <wp:effectExtent l="0" t="0" r="0" b="0"/>
-                        <wp:wrapTopAndBottom/>
                         <wp:docPr id="2" name="Picture" descr=""/>
                         <wp:cNvGraphicFramePr>
                           <a:graphicFrameLocks xmlns:a="http://schemas.openxmlformats.org/drawingml/2006/main" noChangeAspect="1"/>
@@ -610,165 +630,7 @@
                               </pic:nvPicPr>
                               <pic:blipFill>
                                 <a:blip r:embed="rId4"/>
-                                <a:srcRect l="29937" t="15000" r="14968" b="20000"/>
-                                <a:stretch>
-                                  <a:fillRect/>
-                                </a:stretch>
-                              </pic:blipFill>
-                              <pic:spPr bwMode="auto">
-                                <a:xfrm>
-                                  <a:off x="0" y="0"/>
-                                  <a:ext cx="2004695" cy="1287145"/>
-                                </a:xfrm>
-                                <a:prstGeom prst="rect">
-                                  <a:avLst/>
-                                </a:prstGeom>
-                                <a:noFill/>
-                                <a:ln w="9525">
-                                  <a:noFill/>
-                                  <a:miter lim="800000"/>
-                                  <a:headEnd/>
-                                  <a:tailEnd/>
-                                </a:ln>
-                              </pic:spPr>
-                            </pic:pic>
-                          </a:graphicData>
-                        </a:graphic>
-                      </wp:anchor>
-                    </w:drawing>
-                  </w:r>
-                  <w:r>
-                    <w:rPr/>
-                    <w:fldChar w:fldCharType="begin"/>
-                  </w:r>
-                  <w:r>
-                    <w:instrText> SEQ "Illustration" \*Arabic </w:instrText>
-                  </w:r>
-                  <w:r>
-                    <w:fldChar w:fldCharType="separate"/>
-                  </w:r>
-                  <w:r>
-                    <w:t>2</w:t>
-                  </w:r>
-                  <w:r>
-                    <w:fldChar w:fldCharType="end"/>
-                  </w:r>
-                  <w:r>
-                    <w:rPr/>
-                    <w:t xml:space="preserve">: </w:t>
-                  </w:r>
-                  <w:r>
-                    <w:rPr/>
-                    <w:t xml:space="preserve">The </w:t>
-                  </w:r>
-                  <w:r>
-                    <w:rPr/>
-                    <w:t xml:space="preserve">Goodreads </w:t>
-                  </w:r>
-                  <w:r>
-                    <w:rPr/>
-                    <w:t>d</w:t>
-                  </w:r>
-                  <w:r>
-                    <w:rPr/>
-                    <w:t xml:space="preserve">ata </w:t>
-                  </w:r>
-                  <w:r>
-                    <w:rPr/>
-                    <w:t>s</w:t>
-                  </w:r>
-                  <w:r>
-                    <w:rPr/>
-                    <w:t>ource</w:t>
-                  </w:r>
-                </w:p>
-              </w:txbxContent>
-            </v:textbox>
-            <w10:wrap type="square" side="largest"/>
-          </v:rect>
-        </w:pict>
-      </w:r>
-    </w:p>
-    <w:p>
-      <w:pPr>
-        <w:pStyle w:val="Normal"/>
-        <w:rPr>
-          <w:rFonts w:cs="Arial" w:ascii="Arial" w:hAnsi="Arial"/>
-          <w:sz w:val="24"/>
-          <w:szCs w:val="24"/>
-          <w:u w:val="single"/>
-        </w:rPr>
-      </w:pPr>
-      <w:bookmarkStart w:id="0" w:name="_GoBack"/>
-      <w:bookmarkEnd w:id="0"/>
-      <w:r>
-        <w:rPr>
-          <w:rFonts w:cs="Arial" w:ascii="Arial" w:hAnsi="Arial"/>
-          <w:sz w:val="24"/>
-          <w:szCs w:val="24"/>
-          <w:u w:val="single"/>
-        </w:rPr>
-        <w:t>Project Objectives:</w:t>
-      </w:r>
-    </w:p>
-    <w:p>
-      <w:pPr>
-        <w:pStyle w:val="Normal"/>
-        <w:rPr>
-          <w:rFonts w:cs="Arial" w:ascii="Arial" w:hAnsi="Arial"/>
-          <w:sz w:val="22"/>
-          <w:szCs w:val="22"/>
-        </w:rPr>
-      </w:pPr>
-      <w:r>
-        <w:rPr>
-          <w:rFonts w:cs="Arial" w:ascii="Arial" w:hAnsi="Arial"/>
-          <w:sz w:val="22"/>
-          <w:szCs w:val="22"/>
-        </w:rPr>
-        <w:t>Th</w:t>
-      </w:r>
-      <w:r>
-        <w:rPr>
-          <w:rFonts w:cs="Arial" w:ascii="Arial" w:hAnsi="Arial"/>
-          <w:sz w:val="22"/>
-          <w:szCs w:val="22"/>
-        </w:rPr>
-        <w:t>e objectives of this project are to practice to utilizing different computer programs to solve mathematical programming problems, demonstrate familiarity with the testing and comparison of solution methods of those programs, become familiar with technical writing and exhibit intellectual curiosity.</w:t>
-      </w:r>
-      <w:r>
-        <w:pict>
-          <v:rect style="position:absolute;width:150.05pt;height:166.35pt;mso-wrap-distance-left:0pt;mso-wrap-distance-right:0pt;mso-wrap-distance-top:0pt;mso-wrap-distance-bottom:10pt;margin-top:52.95pt;margin-left:364.85pt">
-            <v:textbox inset="0in,0in,0in,0in">
-              <w:txbxContent>
-                <w:p>
-                  <w:pPr>
-                    <w:pStyle w:val="Illustration"/>
-                    <w:spacing w:before="120" w:after="120"/>
-                    <w:rPr/>
-                  </w:pPr>
-                  <w:r>
-                    <w:rPr/>
-                    <w:drawing>
-                      <wp:inline distT="0" distB="0" distL="0" distR="0">
-                        <wp:extent cx="1905635" cy="1534795"/>
-                        <wp:effectExtent l="0" t="0" r="0" b="0"/>
-                        <wp:docPr id="3" name="Picture" descr=""/>
-                        <wp:cNvGraphicFramePr>
-                          <a:graphicFrameLocks xmlns:a="http://schemas.openxmlformats.org/drawingml/2006/main" noChangeAspect="1"/>
-                        </wp:cNvGraphicFramePr>
-                        <a:graphic xmlns:a="http://schemas.openxmlformats.org/drawingml/2006/main">
-                          <a:graphicData uri="http://schemas.openxmlformats.org/drawingml/2006/picture">
-                            <pic:pic xmlns:pic="http://schemas.openxmlformats.org/drawingml/2006/picture">
-                              <pic:nvPicPr>
-                                <pic:cNvPr id="3" name="Picture" descr=""/>
-                                <pic:cNvPicPr>
-                                  <a:picLocks noChangeAspect="1" noChangeArrowheads="1"/>
-                                </pic:cNvPicPr>
-                              </pic:nvPicPr>
-                              <pic:blipFill>
-                                <a:blip r:embed="rId5"/>
-                                <a:srcRect l="47086" t="47500" r="27759" b="15625"/>
+                                <a:srcRect l="50843" t="51294" r="29976" b="16865"/>
                                 <a:stretch>
                                   <a:fillRect/>
                                 </a:stretch>
@@ -801,27 +663,11 @@
                   </w:r>
                   <w:r>
                     <w:rPr/>
-                    <w:fldChar w:fldCharType="begin"/>
-                  </w:r>
-                  <w:r>
-                    <w:instrText> SEQ "Illustration" \*Arabic </w:instrText>
-                  </w:r>
-                  <w:r>
-                    <w:fldChar w:fldCharType="separate"/>
-                  </w:r>
-                  <w:r>
-                    <w:t>1</w:t>
-                  </w:r>
-                  <w:r>
-                    <w:fldChar w:fldCharType="end"/>
-                  </w:r>
-                  <w:r>
-                    <w:rPr/>
-                    <w:t xml:space="preserve">: </w:t>
-                  </w:r>
-                  <w:r>
-                    <w:rPr/>
-                    <w:t>Sample algorithm results.</w:t>
+                    <w:t>1:</w:t>
+                  </w:r>
+                  <w:r>
+                    <w:rPr/>
+                    <w:t xml:space="preserve"> Sample algorithm results.</w:t>
                   </w:r>
                 </w:p>
               </w:txbxContent>
@@ -884,31 +730,7 @@
           <w:sz w:val="22"/>
           <w:szCs w:val="22"/>
         </w:rPr>
-        <w:t xml:space="preserve">ct </w:t>
-      </w:r>
-      <w:r>
-        <w:rPr>
-          <w:rFonts w:cs="Arial" w:ascii="Arial" w:hAnsi="Arial"/>
-          <w:sz w:val="22"/>
-          <w:szCs w:val="22"/>
-        </w:rPr>
-        <w:t>studies the vexful question,</w:t>
-      </w:r>
-      <w:r>
-        <w:rPr>
-          <w:rFonts w:cs="Arial" w:ascii="Arial" w:hAnsi="Arial"/>
-          <w:sz w:val="22"/>
-          <w:szCs w:val="22"/>
-        </w:rPr>
-        <w:t xml:space="preserve"> “what should I read next?”.   Given a comma separated value (csv) file scraped from a Goodreads library and an objective derived from the desire to make the most out of limited reading time, we can formulate a mixed integer linear program with boolean decision variables to optimize reading time subject to some desired constraints.  The resultant output should provide insight into what books to shelve or acquire for consumption over the next time period, in this case a fiscal quarter.  </w:t>
-      </w:r>
-      <w:r>
-        <w:rPr>
-          <w:rFonts w:cs="Arial" w:ascii="Arial" w:hAnsi="Arial"/>
-          <w:sz w:val="22"/>
-          <w:szCs w:val="22"/>
-        </w:rPr>
-        <w:t>A sample of such an output is shown in Illustration 1.</w:t>
+        <w:t>ct studies the vexful question, “what should I read next?”.   Given a comma separated value (csv) file scraped from a Goodreads library and an objective derived from the desire to make the most out of limited reading time, we can formulate a mixed integer linear program with boolean decision variables to optimize reading time subject to some desired constraints.  The resultant output should provide insight into what books to shelve or acquire for consumption over the next time period, in this case a fiscal quarter.  A sample of such an output is shown in Illustration 1.</w:t>
       </w:r>
     </w:p>
     <w:p>
@@ -937,127 +759,16 @@
           <w:sz w:val="22"/>
           <w:szCs w:val="22"/>
         </w:rPr>
-        <w:t>Given the structure of this</w:t>
-      </w:r>
-      <w:r>
-        <w:rPr>
-          <w:rFonts w:cs="Arial" w:ascii="Arial" w:hAnsi="Arial"/>
-          <w:sz w:val="22"/>
-          <w:szCs w:val="22"/>
-        </w:rPr>
-        <w:t xml:space="preserve"> model, </w:t>
-      </w:r>
-      <w:r>
-        <w:rPr>
-          <w:rFonts w:cs="Arial" w:ascii="Arial" w:hAnsi="Arial"/>
-          <w:sz w:val="22"/>
-          <w:szCs w:val="22"/>
-        </w:rPr>
-        <w:t>we can utilize the formulation of the</w:t>
-      </w:r>
-      <w:r>
-        <w:rPr>
-          <w:rFonts w:cs="Arial" w:ascii="Arial" w:hAnsi="Arial"/>
-          <w:sz w:val="22"/>
-          <w:szCs w:val="22"/>
-        </w:rPr>
-        <w:t xml:space="preserve"> knapsack problem.  </w:t>
-      </w:r>
-      <w:r>
-        <w:rPr>
-          <w:rFonts w:cs="Arial" w:ascii="Arial" w:hAnsi="Arial"/>
-          <w:sz w:val="22"/>
-          <w:szCs w:val="22"/>
-        </w:rPr>
-        <w:t xml:space="preserve">A knapsack is a combinatorial optimization </w:t>
-      </w:r>
-      <w:r>
-        <w:rPr>
-          <w:rFonts w:cs="Arial" w:ascii="Arial" w:hAnsi="Arial"/>
-          <w:sz w:val="22"/>
-          <w:szCs w:val="22"/>
-        </w:rPr>
-        <w:t>problem</w:t>
-      </w:r>
-      <w:r>
-        <w:rPr>
-          <w:rFonts w:cs="Arial" w:ascii="Arial" w:hAnsi="Arial"/>
-          <w:sz w:val="22"/>
-          <w:szCs w:val="22"/>
-        </w:rPr>
-        <w:t xml:space="preserve"> representing the decision to ch</w:t>
-      </w:r>
-      <w:r>
-        <w:rPr>
-          <w:rFonts w:cs="Arial" w:ascii="Arial" w:hAnsi="Arial"/>
-          <w:sz w:val="22"/>
-          <w:szCs w:val="22"/>
-          <w:shd w:fill="FFFFFF" w:val="clear"/>
-        </w:rPr>
-        <w:t xml:space="preserve">oose a limited subset of a collection of objects, each with some known utility </w:t>
-      </w:r>
-      <w:r>
-        <w:rPr>
-          <w:rFonts w:cs="Arial" w:ascii="Arial" w:hAnsi="Arial"/>
-          <w:sz w:val="22"/>
-          <w:szCs w:val="22"/>
-          <w:shd w:fill="FFFFFF" w:val="clear"/>
-        </w:rPr>
-        <w:t>and cost, such taking up space or weight in the knapsack</w:t>
-      </w:r>
-      <w:r>
-        <w:rPr>
-          <w:rFonts w:cs="Arial" w:ascii="Arial" w:hAnsi="Arial"/>
-          <w:sz w:val="22"/>
-          <w:szCs w:val="22"/>
-          <w:shd w:fill="FFFFFF" w:val="clear"/>
-        </w:rPr>
-        <w:t xml:space="preserve">.  </w:t>
-      </w:r>
-      <w:r>
-        <w:rPr>
-          <w:rFonts w:cs="Arial" w:ascii="Arial" w:hAnsi="Arial"/>
-          <w:sz w:val="22"/>
-          <w:szCs w:val="22"/>
-          <w:shd w:fill="FFFFFF" w:val="clear"/>
-        </w:rPr>
-        <w:t xml:space="preserve">Wikipedia cites the boolean knapsack as the </w:t>
-      </w:r>
-      <w:r>
-        <w:rPr>
-          <w:rFonts w:cs="Arial" w:ascii="Arial" w:hAnsi="Arial"/>
-          <w:sz w:val="22"/>
-          <w:szCs w:val="22"/>
-          <w:shd w:fill="FFFFFF" w:val="clear"/>
-        </w:rPr>
-        <w:t xml:space="preserve"> most common </w:t>
-      </w:r>
-      <w:r>
-        <w:rPr>
-          <w:rFonts w:cs="Arial" w:ascii="Arial" w:hAnsi="Arial"/>
-          <w:sz w:val="22"/>
-          <w:szCs w:val="22"/>
-          <w:shd w:fill="FFFFFF" w:val="clear"/>
-        </w:rPr>
-        <w:t xml:space="preserve">formulation of the knapsack problem, </w:t>
-      </w:r>
-      <w:r>
-        <w:rPr>
-          <w:rFonts w:cs="Arial" w:ascii="Arial" w:hAnsi="Arial"/>
-          <w:sz w:val="22"/>
-          <w:szCs w:val="22"/>
-          <w:shd w:fill="FFFFFF" w:val="clear"/>
-        </w:rPr>
-        <w:t>where t</w:t>
-      </w:r>
-      <w:r>
-        <w:rPr>
-          <w:rFonts w:cs="Arial" w:ascii="Arial" w:hAnsi="Arial"/>
-          <w:sz w:val="22"/>
-          <w:szCs w:val="22"/>
-          <w:shd w:fill="FFFFFF" w:val="clear"/>
-        </w:rPr>
-        <w:t xml:space="preserve">he number of copies of each kind of item to zero or one. Given a set of </w:t>
+        <w:t>Given the structure of this model, we can utilize the formulation of the knapsack problem.  A knapsack is a combinatorial optimization problem representing the decision to ch</w:t>
+      </w:r>
+      <w:r>
+        <w:rPr>
+          <w:rFonts w:cs="Arial" w:ascii="Arial" w:hAnsi="Arial"/>
+          <w:sz w:val="22"/>
+          <w:szCs w:val="22"/>
+          <w:shd w:fill="FFFFFF" w:val="clear"/>
+        </w:rPr>
+        <w:t xml:space="preserve">oose a limited subset of a collection of objects, each with some known utility and cost, such taking up space or weight in the knapsack.  Wikipedia cites the boolean knapsack as the  most common formulation of the knapsack problem, where the number of copies of each kind of item to zero or one. Given a set of </w:t>
       </w:r>
       <w:r>
         <w:rPr>
@@ -1111,8 +822,7 @@
         <w:rPr>
           <w:rFonts w:cs="Arial" w:ascii="Arial" w:hAnsi="Arial"/>
           <w:i/>
-          <w:position w:val="-6"/>
-          <w:sz w:val="18"/>
+          <w:position w:val="-5"/>
           <w:sz w:val="22"/>
           <w:szCs w:val="22"/>
           <w:shd w:fill="FFFFFF" w:val="clear"/>
@@ -1142,8 +852,7 @@
         <w:rPr>
           <w:rFonts w:cs="Arial" w:ascii="Arial" w:hAnsi="Arial"/>
           <w:i/>
-          <w:position w:val="-6"/>
-          <w:sz w:val="18"/>
+          <w:position w:val="-5"/>
           <w:sz w:val="22"/>
           <w:szCs w:val="22"/>
           <w:shd w:fill="FFFFFF" w:val="clear"/>
@@ -1192,7 +901,7 @@
           <w:rFonts w:cs="Arial" w:ascii="Arial" w:hAnsi="Arial"/>
           <w:sz w:val="22"/>
           <w:szCs w:val="22"/>
-          <w:shd w:fill="auto" w:val="clear"/>
+          <w:shd w:fill="FFFFFF" w:val="clear"/>
         </w:rPr>
       </w:pPr>
       <w:r>
@@ -1203,8 +912,24 @@
           <w:szCs w:val="22"/>
         </w:rPr>
         <w:t xml:space="preserve">Maximize      </w:t>
+      </w:r>
+      <w:r>
+        <w:rPr>
+          <w:rFonts w:cs="Arial" w:ascii="Arial" w:hAnsi="Arial"/>
+          <w:sz w:val="22"/>
+          <w:szCs w:val="22"/>
+          <w:shd w:fill="FFFFFF" w:val="clear"/>
+        </w:rPr>
+        <w:t xml:space="preserve">    </w:t>
+        <w:tab/>
+        <w:t xml:space="preserve">s.t.                     </w:t>
+        <w:tab/>
+        <w:t xml:space="preserve">and      </w:t>
+        <w:tab/>
+        <w:tab/>
+        <w:t xml:space="preserve">(1) </w:t>
         <w:drawing>
-          <wp:anchor behindDoc="0" distT="0" distB="127000" distL="0" distR="0" simplePos="0" locked="0" layoutInCell="1" allowOverlap="1" relativeHeight="3">
+          <wp:anchor behindDoc="0" distT="0" distB="127000" distL="0" distR="0" simplePos="0" locked="0" layoutInCell="1" allowOverlap="1" relativeHeight="0">
             <wp:simplePos x="0" y="0"/>
             <wp:positionH relativeFrom="column">
               <wp:posOffset>762000</wp:posOffset>
@@ -1215,7 +940,7 @@
             <wp:extent cx="552450" cy="457200"/>
             <wp:effectExtent l="0" t="0" r="0" b="0"/>
             <wp:wrapSquare wrapText="bothSides"/>
-            <wp:docPr id="4" name="Picture" descr=""/>
+            <wp:docPr id="3" name="Picture" descr=""/>
             <wp:cNvGraphicFramePr>
               <a:graphicFrameLocks xmlns:a="http://schemas.openxmlformats.org/drawingml/2006/main" noChangeAspect="1"/>
             </wp:cNvGraphicFramePr>
@@ -1223,13 +948,13 @@
               <a:graphicData uri="http://schemas.openxmlformats.org/drawingml/2006/picture">
                 <pic:pic xmlns:pic="http://schemas.openxmlformats.org/drawingml/2006/picture">
                   <pic:nvPicPr>
-                    <pic:cNvPr id="4" name="Picture" descr=""/>
+                    <pic:cNvPr id="3" name="Picture" descr=""/>
                     <pic:cNvPicPr>
                       <a:picLocks noChangeAspect="1" noChangeArrowheads="1"/>
                     </pic:cNvPicPr>
                   </pic:nvPicPr>
                   <pic:blipFill>
-                    <a:blip r:embed="rId6"/>
+                    <a:blip r:embed="rId5"/>
                     <a:stretch>
                       <a:fillRect/>
                     </a:stretch>
@@ -1256,10 +981,10 @@
           </wp:anchor>
         </w:drawing>
         <w:drawing>
-          <wp:anchor behindDoc="0" distT="0" distB="127000" distL="0" distR="0" simplePos="0" locked="0" layoutInCell="1" allowOverlap="1" relativeHeight="4">
+          <wp:anchor behindDoc="0" distT="0" distB="127000" distL="0" distR="0" simplePos="0" locked="0" layoutInCell="1" allowOverlap="1" relativeHeight="1">
             <wp:simplePos x="0" y="0"/>
             <wp:positionH relativeFrom="column">
-              <wp:posOffset>1619250</wp:posOffset>
+              <wp:posOffset>1618615</wp:posOffset>
             </wp:positionH>
             <wp:positionV relativeFrom="paragraph">
               <wp:posOffset>-116840</wp:posOffset>
@@ -1267,7 +992,7 @@
             <wp:extent cx="1057275" cy="457200"/>
             <wp:effectExtent l="0" t="0" r="0" b="0"/>
             <wp:wrapSquare wrapText="bothSides"/>
-            <wp:docPr id="5" name="Picture" descr=""/>
+            <wp:docPr id="4" name="Picture" descr=""/>
             <wp:cNvGraphicFramePr>
               <a:graphicFrameLocks xmlns:a="http://schemas.openxmlformats.org/drawingml/2006/main" noChangeAspect="1"/>
             </wp:cNvGraphicFramePr>
@@ -1275,13 +1000,13 @@
               <a:graphicData uri="http://schemas.openxmlformats.org/drawingml/2006/picture">
                 <pic:pic xmlns:pic="http://schemas.openxmlformats.org/drawingml/2006/picture">
                   <pic:nvPicPr>
-                    <pic:cNvPr id="5" name="Picture" descr=""/>
+                    <pic:cNvPr id="4" name="Picture" descr=""/>
                     <pic:cNvPicPr>
                       <a:picLocks noChangeAspect="1" noChangeArrowheads="1"/>
                     </pic:cNvPicPr>
                   </pic:nvPicPr>
                   <pic:blipFill>
-                    <a:blip r:embed="rId7"/>
+                    <a:blip r:embed="rId6"/>
                     <a:stretch>
                       <a:fillRect/>
                     </a:stretch>
@@ -1308,7 +1033,7 @@
           </wp:anchor>
         </w:drawing>
         <w:drawing>
-          <wp:anchor behindDoc="0" distT="0" distB="127000" distL="0" distR="0" simplePos="0" locked="0" layoutInCell="1" allowOverlap="1" relativeHeight="5">
+          <wp:anchor behindDoc="0" distT="0" distB="127000" distL="0" distR="0" simplePos="0" locked="0" layoutInCell="1" allowOverlap="1" relativeHeight="2">
             <wp:simplePos x="0" y="0"/>
             <wp:positionH relativeFrom="column">
               <wp:posOffset>3057525</wp:posOffset>
@@ -1319,7 +1044,7 @@
             <wp:extent cx="838200" cy="190500"/>
             <wp:effectExtent l="0" t="0" r="0" b="0"/>
             <wp:wrapSquare wrapText="bothSides"/>
-            <wp:docPr id="6" name="Picture" descr=""/>
+            <wp:docPr id="5" name="Picture" descr=""/>
             <wp:cNvGraphicFramePr>
               <a:graphicFrameLocks xmlns:a="http://schemas.openxmlformats.org/drawingml/2006/main" noChangeAspect="1"/>
             </wp:cNvGraphicFramePr>
@@ -1327,13 +1052,13 @@
               <a:graphicData uri="http://schemas.openxmlformats.org/drawingml/2006/picture">
                 <pic:pic xmlns:pic="http://schemas.openxmlformats.org/drawingml/2006/picture">
                   <pic:nvPicPr>
-                    <pic:cNvPr id="6" name="Picture" descr=""/>
+                    <pic:cNvPr id="5" name="Picture" descr=""/>
                     <pic:cNvPicPr>
                       <a:picLocks noChangeAspect="1" noChangeArrowheads="1"/>
                     </pic:cNvPicPr>
                   </pic:nvPicPr>
                   <pic:blipFill>
-                    <a:blip r:embed="rId8"/>
+                    <a:blip r:embed="rId7"/>
                     <a:stretch>
                       <a:fillRect/>
                     </a:stretch>
@@ -1360,47 +1085,6 @@
           </wp:anchor>
         </w:drawing>
       </w:r>
-      <w:r>
-        <w:rPr>
-          <w:rFonts w:cs="Arial" w:ascii="Arial" w:hAnsi="Arial"/>
-          <w:sz w:val="22"/>
-          <w:szCs w:val="22"/>
-          <w:shd w:fill="auto" w:val="clear"/>
-        </w:rPr>
-        <w:t xml:space="preserve">    </w:t>
-        <w:tab/>
-        <w:t xml:space="preserve">s.t.                     </w:t>
-        <w:tab/>
-      </w:r>
-      <w:r>
-        <w:rPr>
-          <w:rFonts w:cs="Arial" w:ascii="Arial" w:hAnsi="Arial"/>
-          <w:sz w:val="22"/>
-          <w:szCs w:val="22"/>
-          <w:shd w:fill="auto" w:val="clear"/>
-        </w:rPr>
-        <w:t xml:space="preserve">and      </w:t>
-        <w:tab/>
-        <w:tab/>
-      </w:r>
-      <w:r>
-        <w:rPr>
-          <w:rFonts w:cs="Arial" w:ascii="Arial" w:hAnsi="Arial"/>
-          <w:sz w:val="22"/>
-          <w:szCs w:val="22"/>
-          <w:shd w:fill="auto" w:val="clear"/>
-        </w:rPr>
-        <w:t>(1)</w:t>
-      </w:r>
-      <w:r>
-        <w:rPr>
-          <w:rFonts w:cs="Arial" w:ascii="Arial" w:hAnsi="Arial"/>
-          <w:sz w:val="22"/>
-          <w:szCs w:val="22"/>
-          <w:shd w:fill="auto" w:val="clear"/>
-        </w:rPr>
-        <w:t xml:space="preserve"> </w:t>
-      </w:r>
     </w:p>
     <w:p>
       <w:pPr>
@@ -1427,7 +1111,7 @@
           <w:rFonts w:cs="Arial" w:ascii="Arial" w:hAnsi="Arial"/>
           <w:sz w:val="22"/>
           <w:szCs w:val="22"/>
-          <w:shd w:fill="auto" w:val="clear"/>
+          <w:shd w:fill="FFFFFF" w:val="clear"/>
         </w:rPr>
       </w:pPr>
       <w:r>
@@ -1460,31 +1144,7 @@
           <w:sz w:val="22"/>
           <w:szCs w:val="22"/>
         </w:rPr>
-        <w:t xml:space="preserve">from an online database record, specifically from the </w:t>
-      </w:r>
-      <w:r>
-        <w:rPr>
-          <w:rFonts w:cs="Arial" w:ascii="Arial" w:hAnsi="Arial"/>
-          <w:sz w:val="22"/>
-          <w:szCs w:val="22"/>
-        </w:rPr>
-        <w:t xml:space="preserve">Goodreads library </w:t>
-      </w:r>
-      <w:r>
-        <w:rPr>
-          <w:rFonts w:cs="Arial" w:ascii="Arial" w:hAnsi="Arial"/>
-          <w:sz w:val="22"/>
-          <w:szCs w:val="22"/>
-        </w:rPr>
-        <w:t>of the author</w:t>
-      </w:r>
-      <w:r>
-        <w:rPr>
-          <w:rFonts w:cs="Arial" w:ascii="Arial" w:hAnsi="Arial"/>
-          <w:sz w:val="22"/>
-          <w:szCs w:val="22"/>
-        </w:rPr>
-        <w:t>.</w:t>
+        <w:t>from an online database record, specifically from the Goodreads library of the author.</w:t>
       </w:r>
       <w:r>
         <w:rPr>
@@ -1492,132 +1152,144 @@
           <w:sz w:val="22"/>
           <w:szCs w:val="22"/>
         </w:rPr>
-        <w:t xml:space="preserve"> </w:t>
-      </w:r>
-      <w:r>
-        <w:rPr>
-          <w:rFonts w:ascii="Arial" w:hAnsi="Arial"/>
-          <w:sz w:val="22"/>
-          <w:szCs w:val="22"/>
-        </w:rPr>
-        <w:t xml:space="preserve">These titles are further </w:t>
-      </w:r>
-      <w:r>
-        <w:rPr>
-          <w:rFonts w:ascii="Arial" w:hAnsi="Arial"/>
-          <w:sz w:val="22"/>
-          <w:szCs w:val="22"/>
-        </w:rPr>
-        <w:t xml:space="preserve">divided among several </w:t>
-      </w:r>
-      <w:r>
-        <w:rPr>
-          <w:rFonts w:ascii="Arial" w:hAnsi="Arial"/>
-          <w:sz w:val="22"/>
-          <w:szCs w:val="22"/>
-        </w:rPr>
-        <w:t xml:space="preserve">not mutually exclusive </w:t>
-      </w:r>
-      <w:r>
-        <w:rPr>
-          <w:rFonts w:ascii="Arial" w:hAnsi="Arial"/>
-          <w:sz w:val="22"/>
-          <w:szCs w:val="22"/>
-        </w:rPr>
-        <w:t xml:space="preserve">categories </w:t>
-      </w:r>
-      <w:r>
-        <w:rPr>
-          <w:rFonts w:ascii="Arial" w:hAnsi="Arial"/>
-          <w:sz w:val="22"/>
-          <w:szCs w:val="22"/>
-        </w:rPr>
-        <w:t>or 'bookshelves.'  T</w:t>
-      </w:r>
-      <w:r>
-        <w:rPr>
-          <w:rFonts w:cs="Arial" w:ascii="Arial" w:hAnsi="Arial"/>
-          <w:sz w:val="22"/>
-          <w:szCs w:val="22"/>
-        </w:rPr>
-        <w:t xml:space="preserve">he objective and technological coefficients </w:t>
-      </w:r>
-      <w:r>
-        <w:rPr>
-          <w:rFonts w:cs="Arial" w:ascii="Arial" w:hAnsi="Arial"/>
-          <w:sz w:val="22"/>
-          <w:szCs w:val="22"/>
-        </w:rPr>
-        <w:t>come from ratings and other data in this database</w:t>
-      </w:r>
-      <w:r>
-        <w:rPr>
-          <w:rFonts w:cs="Arial" w:ascii="Arial" w:hAnsi="Arial"/>
-          <w:sz w:val="22"/>
-          <w:szCs w:val="22"/>
-        </w:rPr>
-        <w:t>.</w:t>
-      </w:r>
-      <w:r>
-        <w:rPr>
-          <w:rFonts w:cs="Arial" w:ascii="Arial" w:hAnsi="Arial"/>
-          <w:sz w:val="22"/>
-          <w:szCs w:val="22"/>
-        </w:rPr>
-        <w:t xml:space="preserve">  As shown in </w:t>
-      </w:r>
-      <w:r>
-        <w:rPr>
-          <w:rFonts w:cs="Arial" w:ascii="Arial" w:hAnsi="Arial"/>
-          <w:sz w:val="22"/>
-          <w:szCs w:val="22"/>
-        </w:rPr>
-        <w:t>Illustrati</w:t>
-      </w:r>
-      <w:r>
-        <w:rPr>
-          <w:rFonts w:cs="Arial" w:ascii="Arial" w:hAnsi="Arial"/>
-          <w:sz w:val="22"/>
-          <w:szCs w:val="22"/>
-          <w:shd w:fill="FFFFFF" w:val="clear"/>
-        </w:rPr>
-        <w:t>on 2,</w:t>
-      </w:r>
-      <w:r>
-        <w:rPr>
-          <w:rFonts w:cs="Arial" w:ascii="Arial" w:hAnsi="Arial"/>
-          <w:sz w:val="22"/>
-          <w:szCs w:val="22"/>
-          <w:shd w:fill="auto" w:val="clear"/>
-        </w:rPr>
-        <w:t xml:space="preserve"> </w:t>
-      </w:r>
-      <w:r>
-        <w:rPr>
-          <w:rFonts w:cs="Arial" w:ascii="Arial" w:hAnsi="Arial"/>
-          <w:sz w:val="22"/>
-          <w:szCs w:val="22"/>
-          <w:shd w:fill="auto" w:val="clear"/>
-        </w:rPr>
-        <w:t xml:space="preserve">the database provides ratings and other information about each book.  The value of each boolean decision variable can be interpreted logically as either a true or false statement regarding whether that book should be read during the time period under consideration.  </w:t>
-      </w:r>
-    </w:p>
-    <w:p>
-      <w:pPr>
-        <w:pStyle w:val="Normal"/>
-        <w:rPr>
-          <w:rFonts w:cs="Arial" w:ascii="Arial" w:hAnsi="Arial"/>
-          <w:sz w:val="22"/>
-          <w:szCs w:val="22"/>
-          <w:shd w:fill="auto" w:val="clear"/>
-        </w:rPr>
-      </w:pPr>
-      <w:r>
-        <w:rPr>
-          <w:rFonts w:cs="Arial" w:ascii="Arial" w:hAnsi="Arial"/>
-          <w:sz w:val="22"/>
-          <w:szCs w:val="22"/>
-          <w:shd w:fill="auto" w:val="clear"/>
+        <w:t xml:space="preserve"> These titles are further divided among several not mutually exclusive categories or 'bookshelves.'  T</w:t>
+      </w:r>
+      <w:r>
+        <w:rPr>
+          <w:rFonts w:cs="Arial" w:ascii="Arial" w:hAnsi="Arial"/>
+          <w:sz w:val="22"/>
+          <w:szCs w:val="22"/>
+        </w:rPr>
+        <w:t>he objective and technological coefficients come from ratings and other data in this database.  As shown in Illustrati</w:t>
+      </w:r>
+      <w:r>
+        <w:rPr>
+          <w:rFonts w:cs="Arial" w:ascii="Arial" w:hAnsi="Arial"/>
+          <w:sz w:val="22"/>
+          <w:szCs w:val="22"/>
+          <w:shd w:fill="FFFFFF" w:val="clear"/>
+        </w:rPr>
+        <w:t>on 2, the database provides ratings and other informati</w:t>
+      </w:r>
+      <w:r>
+        <w:rPr>
+          <w:rFonts w:cs="Arial" w:ascii="Arial" w:hAnsi="Arial"/>
+          <w:sz w:val="22"/>
+          <w:szCs w:val="22"/>
+          <w:shd w:fill="FFFFFF" w:val="clear"/>
+        </w:rPr>
+        <w:t>o</w:t>
+      </w:r>
+      <w:r>
+        <w:rPr>
+          <w:rFonts w:cs="Arial" w:ascii="Arial" w:hAnsi="Arial"/>
+          <w:sz w:val="22"/>
+          <w:szCs w:val="22"/>
+          <w:shd w:fill="FFFFFF" w:val="clear"/>
+        </w:rPr>
+        <w:t xml:space="preserve">n about each book.  The value of each boolean decision variable can be interpreted logically as either a true or false statement regarding whether that book should be read during the time period under consideration.  </w:t>
+      </w:r>
+      <w:r>
+        <w:pict>
+          <v:rect fillcolor="#FFFFFF" strokecolor="#000000" strokeweight="0pt" style="position:absolute;width:167.45pt;height:141.2pt;mso-wrap-distance-left:0pt;mso-wrap-distance-right:0pt;mso-wrap-distance-top:0pt;mso-wrap-distance-bottom:10pt;margin-top:42.25pt;margin-left:294.1pt">
+            <v:fill opacity="0f"/>
+            <v:textbox inset="0.0201388888888889in,0.0201388888888889in,0.0201388888888889in,0.0201388888888889in">
+              <w:txbxContent>
+                <w:p>
+                  <w:pPr>
+                    <w:pStyle w:val="Illustration"/>
+                    <w:spacing w:before="120" w:after="120"/>
+                    <w:rPr/>
+                  </w:pPr>
+                  <w:r>
+                    <w:rPr/>
+                    <w:t xml:space="preserve">Illustration </w:t>
+                  </w:r>
+                  <w:r>
+                    <w:rPr/>
+                    <w:t>2</w:t>
+                  </w:r>
+                  <w:r>
+                    <w:rPr/>
+                    <w:t>: The Goodreads data source</w:t>
+                    <w:drawing>
+                      <wp:anchor behindDoc="0" distT="0" distB="0" distL="0" distR="0" simplePos="0" locked="0" layoutInCell="1" allowOverlap="1" relativeHeight="4">
+                        <wp:simplePos x="0" y="0"/>
+                        <wp:positionH relativeFrom="column">
+                          <wp:posOffset>18415</wp:posOffset>
+                        </wp:positionH>
+                        <wp:positionV relativeFrom="paragraph">
+                          <wp:posOffset>59055</wp:posOffset>
+                        </wp:positionV>
+                        <wp:extent cx="2004695" cy="1287145"/>
+                        <wp:effectExtent l="0" t="0" r="0" b="0"/>
+                        <wp:wrapTopAndBottom/>
+                        <wp:docPr id="6" name="Picture" descr=""/>
+                        <wp:cNvGraphicFramePr>
+                          <a:graphicFrameLocks xmlns:a="http://schemas.openxmlformats.org/drawingml/2006/main" noChangeAspect="1"/>
+                        </wp:cNvGraphicFramePr>
+                        <a:graphic xmlns:a="http://schemas.openxmlformats.org/drawingml/2006/main">
+                          <a:graphicData uri="http://schemas.openxmlformats.org/drawingml/2006/picture">
+                            <pic:pic xmlns:pic="http://schemas.openxmlformats.org/drawingml/2006/picture">
+                              <pic:nvPicPr>
+                                <pic:cNvPr id="6" name="Picture" descr=""/>
+                                <pic:cNvPicPr>
+                                  <a:picLocks noChangeAspect="1" noChangeArrowheads="1"/>
+                                </pic:cNvPicPr>
+                              </pic:nvPicPr>
+                              <pic:blipFill>
+                                <a:blip r:embed="rId8"/>
+                                <a:srcRect l="32328" t="16195" r="16158" b="21599"/>
+                                <a:stretch>
+                                  <a:fillRect/>
+                                </a:stretch>
+                              </pic:blipFill>
+                              <pic:spPr bwMode="auto">
+                                <a:xfrm>
+                                  <a:off x="0" y="0"/>
+                                  <a:ext cx="2004695" cy="1287145"/>
+                                </a:xfrm>
+                                <a:prstGeom prst="rect">
+                                  <a:avLst/>
+                                </a:prstGeom>
+                                <a:noFill/>
+                                <a:ln w="9525">
+                                  <a:noFill/>
+                                  <a:miter lim="800000"/>
+                                  <a:headEnd/>
+                                  <a:tailEnd/>
+                                </a:ln>
+                              </pic:spPr>
+                            </pic:pic>
+                          </a:graphicData>
+                        </a:graphic>
+                      </wp:anchor>
+                    </w:drawing>
+                  </w:r>
+                </w:p>
+              </w:txbxContent>
+            </v:textbox>
+            <w10:wrap type="square"/>
+          </v:rect>
+        </w:pict>
+      </w:r>
+    </w:p>
+    <w:p>
+      <w:pPr>
+        <w:pStyle w:val="Normal"/>
+        <w:rPr>
+          <w:rFonts w:cs="Arial" w:ascii="Arial" w:hAnsi="Arial"/>
+          <w:sz w:val="22"/>
+          <w:szCs w:val="22"/>
+          <w:shd w:fill="FFFFFF" w:val="clear"/>
+        </w:rPr>
+      </w:pPr>
+      <w:r>
+        <w:rPr>
+          <w:rFonts w:cs="Arial" w:ascii="Arial" w:hAnsi="Arial"/>
+          <w:sz w:val="22"/>
+          <w:szCs w:val="22"/>
+          <w:shd w:fill="FFFFFF" w:val="clear"/>
         </w:rPr>
         <w:t xml:space="preserve">     </w:t>
       </w:r>
@@ -1626,231 +1298,14 @@
           <w:rFonts w:cs="Arial" w:ascii="Arial" w:hAnsi="Arial"/>
           <w:sz w:val="22"/>
           <w:szCs w:val="22"/>
-          <w:shd w:fill="auto" w:val="clear"/>
-        </w:rPr>
-        <w:t>T</w:t>
-      </w:r>
-      <w:r>
-        <w:rPr>
-          <w:rFonts w:cs="Arial" w:ascii="Arial" w:hAnsi="Arial"/>
-          <w:sz w:val="22"/>
-          <w:szCs w:val="22"/>
-          <w:shd w:fill="auto" w:val="clear"/>
-        </w:rPr>
-        <w:t xml:space="preserve">he objective </w:t>
-      </w:r>
-      <w:r>
-        <w:rPr>
-          <w:rFonts w:cs="Arial" w:ascii="Arial" w:hAnsi="Arial"/>
-          <w:sz w:val="22"/>
-          <w:szCs w:val="22"/>
-          <w:shd w:fill="auto" w:val="clear"/>
-        </w:rPr>
-        <w:t>is to maximize</w:t>
-      </w:r>
-      <w:r>
-        <w:rPr>
-          <w:rFonts w:cs="Arial" w:ascii="Arial" w:hAnsi="Arial"/>
-          <w:sz w:val="22"/>
-          <w:szCs w:val="22"/>
-          <w:shd w:fill="auto" w:val="clear"/>
-        </w:rPr>
-        <w:t xml:space="preserve"> the product of page count and either the imputed </w:t>
-      </w:r>
-      <w:r>
-        <w:rPr>
-          <w:rFonts w:cs="Arial" w:ascii="Arial" w:hAnsi="Arial"/>
-          <w:sz w:val="22"/>
-          <w:szCs w:val="22"/>
-          <w:shd w:fill="auto" w:val="clear"/>
-        </w:rPr>
-        <w:t>ratings</w:t>
-      </w:r>
-      <w:r>
-        <w:rPr>
-          <w:rFonts w:cs="Arial" w:ascii="Arial" w:hAnsi="Arial"/>
-          <w:sz w:val="22"/>
-          <w:szCs w:val="22"/>
-          <w:shd w:fill="auto" w:val="clear"/>
-        </w:rPr>
-        <w:t xml:space="preserve"> </w:t>
-      </w:r>
-      <w:r>
-        <w:rPr>
-          <w:rFonts w:cs="Arial" w:ascii="Arial" w:hAnsi="Arial"/>
-          <w:sz w:val="22"/>
-          <w:szCs w:val="22"/>
-          <w:shd w:fill="auto" w:val="clear"/>
-        </w:rPr>
-        <w:t xml:space="preserve">of the user </w:t>
-      </w:r>
-      <w:r>
-        <w:rPr>
-          <w:rFonts w:cs="Arial" w:ascii="Arial" w:hAnsi="Arial"/>
-          <w:sz w:val="22"/>
-          <w:szCs w:val="22"/>
-          <w:shd w:fill="auto" w:val="clear"/>
-        </w:rPr>
-        <w:t>if available, or the</w:t>
-      </w:r>
-      <w:r>
-        <w:rPr>
-          <w:rFonts w:cs="Arial" w:ascii="Arial" w:hAnsi="Arial"/>
-          <w:sz w:val="22"/>
-          <w:szCs w:val="22"/>
-          <w:shd w:fill="auto" w:val="clear"/>
-        </w:rPr>
-        <w:t xml:space="preserve"> average </w:t>
-      </w:r>
-      <w:r>
-        <w:rPr>
-          <w:rFonts w:cs="Arial" w:ascii="Arial" w:hAnsi="Arial"/>
-          <w:sz w:val="22"/>
-          <w:szCs w:val="22"/>
-          <w:shd w:fill="auto" w:val="clear"/>
-        </w:rPr>
-        <w:t>G</w:t>
-      </w:r>
-      <w:r>
-        <w:rPr>
-          <w:rFonts w:cs="Arial" w:ascii="Arial" w:hAnsi="Arial"/>
-          <w:sz w:val="22"/>
-          <w:szCs w:val="22"/>
-          <w:shd w:fill="auto" w:val="clear"/>
-        </w:rPr>
-        <w:t xml:space="preserve">oodreads </w:t>
-      </w:r>
-      <w:r>
-        <w:rPr>
-          <w:rFonts w:cs="Arial" w:ascii="Arial" w:hAnsi="Arial"/>
-          <w:sz w:val="22"/>
-          <w:szCs w:val="22"/>
-          <w:shd w:fill="auto" w:val="clear"/>
-        </w:rPr>
-        <w:t>community</w:t>
-      </w:r>
-      <w:r>
-        <w:rPr>
-          <w:rFonts w:cs="Arial" w:ascii="Arial" w:hAnsi="Arial"/>
-          <w:sz w:val="22"/>
-          <w:szCs w:val="22"/>
-          <w:shd w:fill="auto" w:val="clear"/>
-        </w:rPr>
-        <w:t xml:space="preserve"> rating </w:t>
-      </w:r>
-      <w:r>
-        <w:rPr>
-          <w:rFonts w:cs="Arial" w:ascii="Arial" w:hAnsi="Arial"/>
-          <w:sz w:val="22"/>
-          <w:szCs w:val="22"/>
-          <w:shd w:fill="auto" w:val="clear"/>
-        </w:rPr>
-        <w:t>if there is no user assigned rating</w:t>
-      </w:r>
-      <w:r>
-        <w:rPr>
-          <w:rFonts w:cs="Arial" w:ascii="Arial" w:hAnsi="Arial"/>
-          <w:sz w:val="22"/>
-          <w:szCs w:val="22"/>
-          <w:shd w:fill="auto" w:val="clear"/>
-        </w:rPr>
-        <w:t xml:space="preserve">.  </w:t>
-      </w:r>
-      <w:r>
-        <w:rPr>
-          <w:rFonts w:cs="Arial" w:ascii="Arial" w:hAnsi="Arial"/>
-          <w:sz w:val="22"/>
-          <w:szCs w:val="22"/>
-          <w:shd w:fill="auto" w:val="clear"/>
-        </w:rPr>
-        <w:t xml:space="preserve">This product of scalar values still yields a linear objective function, but adequately weights the preferences of the decision-maker.  Technological coefficients stem from the weighted preferences of the decision-maker regarding various constraints, such as either the percentage or absolute number of books from a particular shelf.  </w:t>
-      </w:r>
-      <w:r>
-        <w:rPr>
-          <w:rFonts w:cs="Arial" w:ascii="Arial" w:hAnsi="Arial"/>
-          <w:sz w:val="22"/>
-          <w:szCs w:val="22"/>
-          <w:shd w:fill="auto" w:val="clear"/>
-        </w:rPr>
-        <w:t>In order to develop a variety of model instances, w</w:t>
-      </w:r>
-      <w:r>
-        <w:rPr>
-          <w:rFonts w:cs="Arial" w:ascii="Arial" w:hAnsi="Arial"/>
-          <w:sz w:val="22"/>
-          <w:szCs w:val="22"/>
-          <w:shd w:fill="auto" w:val="clear"/>
-        </w:rPr>
-        <w:t>e u</w:t>
-      </w:r>
-      <w:r>
-        <w:rPr>
-          <w:rFonts w:cs="Arial" w:ascii="Arial" w:hAnsi="Arial"/>
-          <w:sz w:val="22"/>
-          <w:szCs w:val="22"/>
-          <w:shd w:fill="auto" w:val="clear"/>
-        </w:rPr>
-        <w:t xml:space="preserve">tilized </w:t>
-      </w:r>
-      <w:r>
-        <w:rPr>
-          <w:rFonts w:cs="Arial" w:ascii="Arial" w:hAnsi="Arial"/>
-          <w:sz w:val="22"/>
-          <w:szCs w:val="22"/>
-          <w:shd w:fill="auto" w:val="clear"/>
-        </w:rPr>
-        <w:t>the numpy Python package</w:t>
-      </w:r>
-      <w:r>
-        <w:rPr>
-          <w:rStyle w:val="EndnoteAnchor"/>
-          <w:rFonts w:cs="Arial" w:ascii="Arial" w:hAnsi="Arial"/>
-          <w:sz w:val="22"/>
-          <w:szCs w:val="22"/>
-          <w:shd w:fill="auto" w:val="clear"/>
-        </w:rPr>
-        <w:endnoteReference w:id="3"/>
-      </w:r>
-      <w:r>
-        <w:rPr>
-          <w:rFonts w:cs="Arial" w:ascii="Arial" w:hAnsi="Arial"/>
-          <w:sz w:val="22"/>
-          <w:szCs w:val="22"/>
-          <w:shd w:fill="auto" w:val="clear"/>
-        </w:rPr>
-        <w:t xml:space="preserve"> to generate random variates for each parameter, either as integers for the available number of hours </w:t>
-      </w:r>
-      <w:r>
-        <w:rPr>
-          <w:rFonts w:cs="Arial" w:ascii="Arial" w:hAnsi="Arial"/>
-          <w:sz w:val="22"/>
-          <w:szCs w:val="22"/>
-          <w:shd w:fill="auto" w:val="clear"/>
-        </w:rPr>
-        <w:t>or specific book category limits,</w:t>
-      </w:r>
-      <w:r>
-        <w:rPr>
-          <w:rFonts w:cs="Arial" w:ascii="Arial" w:hAnsi="Arial"/>
-          <w:sz w:val="22"/>
-          <w:szCs w:val="22"/>
-          <w:shd w:fill="auto" w:val="clear"/>
-        </w:rPr>
-        <w:t xml:space="preserve"> or </w:t>
-      </w:r>
-      <w:r>
-        <w:rPr>
-          <w:rFonts w:cs="Arial" w:ascii="Arial" w:hAnsi="Arial"/>
-          <w:sz w:val="22"/>
-          <w:szCs w:val="22"/>
-          <w:shd w:fill="auto" w:val="clear"/>
-        </w:rPr>
-        <w:t xml:space="preserve">real valued percentages for percentage constraints.  </w:t>
+          <w:shd w:fill="FFFFFF" w:val="clear"/>
+        </w:rPr>
+        <w:t xml:space="preserve">The objective is to maximize the product of page count and either the imputed ratings of the user if available, or the average Goodreads community rating if there is no user assigned rating.  This product of scalar values still yields a linear objective function, but adequately weights the preferences of the decision-maker.  Technological coefficients stem from the weighted preferences of the decision-maker regarding various constraints, such as either the percentage or absolute number of books from a particular shelf.  In order to develop a variety of model instances, we utilized the numpy Python package to generate random variates for each parameter, either as integers for the available number of hours or specific book category limits, or real valued percentages for percentage constraints.  </w:t>
         <w:tab/>
       </w:r>
       <w:r>
         <w:pict>
-          <v:rect style="position:absolute;width:248.65pt;height:176.75pt;mso-wrap-distance-left:0pt;mso-wrap-distance-right:0pt;mso-wrap-distance-top:0pt;mso-wrap-distance-bottom:0pt;margin-top:331.35pt;margin-left:331.9pt">
+          <v:rect fillcolor="#FFFFFF" strokecolor="#000000" strokeweight="0pt" style="position:absolute;width:506.85pt;height:176.6pt;mso-wrap-distance-left:0pt;mso-wrap-distance-right:0pt;mso-wrap-distance-top:0pt;mso-wrap-distance-bottom:0pt;margin-top:567.35pt;margin-left:49.1pt">
             <v:textbox inset="0in,0in,0in,0in">
               <w:txbxContent>
                 <w:p>
@@ -1861,19 +1316,10 @@
                   </w:pPr>
                   <w:r>
                     <w:rPr/>
-                    <w:t xml:space="preserve">Illustration </w:t>
                     <w:drawing>
-                      <wp:anchor behindDoc="0" distT="0" distB="0" distL="0" distR="0" simplePos="0" locked="0" layoutInCell="1" allowOverlap="1" relativeHeight="11">
-                        <wp:simplePos x="0" y="0"/>
-                        <wp:positionH relativeFrom="column">
-                          <wp:align>center</wp:align>
-                        </wp:positionH>
-                        <wp:positionV relativeFrom="line">
-                          <wp:align>top</wp:align>
-                        </wp:positionV>
-                        <wp:extent cx="3157855" cy="1652905"/>
+                      <wp:inline distT="0" distB="0" distL="0" distR="0">
+                        <wp:extent cx="5943600" cy="1860550"/>
                         <wp:effectExtent l="0" t="0" r="0" b="0"/>
-                        <wp:wrapTopAndBottom/>
                         <wp:docPr id="7" name="Picture" descr=""/>
                         <wp:cNvGraphicFramePr>
                           <a:graphicFrameLocks xmlns:a="http://schemas.openxmlformats.org/drawingml/2006/main" noChangeAspect="1"/>
@@ -1889,7 +1335,158 @@
                               </pic:nvPicPr>
                               <pic:blipFill>
                                 <a:blip r:embed="rId9"/>
-                                <a:srcRect l="0" t="0" r="0" b="51291"/>
+                                <a:stretch>
+                                  <a:fillRect/>
+                                </a:stretch>
+                              </pic:blipFill>
+                              <pic:spPr bwMode="auto">
+                                <a:xfrm>
+                                  <a:off x="0" y="0"/>
+                                  <a:ext cx="5943600" cy="1860550"/>
+                                </a:xfrm>
+                                <a:prstGeom prst="rect">
+                                  <a:avLst/>
+                                </a:prstGeom>
+                                <a:noFill/>
+                                <a:ln w="9525">
+                                  <a:noFill/>
+                                  <a:miter lim="800000"/>
+                                  <a:headEnd/>
+                                  <a:tailEnd/>
+                                </a:ln>
+                              </pic:spPr>
+                            </pic:pic>
+                          </a:graphicData>
+                        </a:graphic>
+                      </wp:inline>
+                    </w:drawing>
+                  </w:r>
+                </w:p>
+                <w:p>
+                  <w:pPr>
+                    <w:pStyle w:val="Illustration"/>
+                    <w:spacing w:before="120" w:after="120"/>
+                    <w:rPr/>
+                  </w:pPr>
+                  <w:r>
+                    <w:rPr/>
+                    <w:t>Il</w:t>
+                  </w:r>
+                  <w:r>
+                    <w:rPr>
+                      <w:sz w:val="24"/>
+                      <w:szCs w:val="24"/>
+                    </w:rPr>
+                    <w:t>lu</w:t>
+                  </w:r>
+                  <w:r>
+                    <w:rPr/>
+                    <w:t xml:space="preserve">stration </w:t>
+                  </w:r>
+                  <w:r>
+                    <w:rPr/>
+                    <w:t>4</w:t>
+                  </w:r>
+                  <w:r>
+                    <w:rPr/>
+                    <w:t>: Gurobi demonstrates first order stochastic dominance</w:t>
+                  </w:r>
+                </w:p>
+              </w:txbxContent>
+            </v:textbox>
+            <w10:wrap type="square"/>
+          </v:rect>
+        </w:pict>
+      </w:r>
+    </w:p>
+    <w:p>
+      <w:pPr>
+        <w:pStyle w:val="Normal"/>
+        <w:rPr>
+          <w:rFonts w:cs="Arial" w:ascii="Arial" w:hAnsi="Arial"/>
+          <w:sz w:val="22"/>
+          <w:szCs w:val="22"/>
+          <w:shd w:fill="FFFFFF" w:val="clear"/>
+        </w:rPr>
+      </w:pPr>
+      <w:r>
+        <w:rPr>
+          <w:rFonts w:cs="Arial" w:ascii="Arial" w:hAnsi="Arial"/>
+          <w:sz w:val="22"/>
+          <w:szCs w:val="22"/>
+          <w:shd w:fill="FFFFFF" w:val="clear"/>
+        </w:rPr>
+        <w:tab/>
+        <w:t>In order to construct the model, we made use of the PuLP python package, which utilizes the APIs of various solvers to provide a stable and portable call across solver platforms.  The PuLP package also provides a high-level programming interface to construct the model in an intuitive format.  While PuLP can generate MP</w:t>
+      </w:r>
+      <w:r>
+        <w:rPr>
+          <w:rFonts w:cs="Arial" w:ascii="Arial" w:hAnsi="Arial"/>
+          <w:sz w:val="22"/>
+          <w:szCs w:val="22"/>
+          <w:shd w:fill="FFFFFF" w:val="clear"/>
+        </w:rPr>
+        <w:t>S</w:t>
+      </w:r>
+      <w:r>
+        <w:rPr>
+          <w:rFonts w:cs="Arial" w:ascii="Arial" w:hAnsi="Arial"/>
+          <w:sz w:val="22"/>
+          <w:szCs w:val="22"/>
+          <w:shd w:fill="FFFFFF" w:val="clear"/>
+        </w:rPr>
+        <w:t xml:space="preserve"> and LP files for models once they are constructed, PuLP cannot read those files back into the PuLP framework.  This limitation had impacts during the second experiment of our study.</w:t>
+      </w:r>
+      <w:r>
+        <w:pict>
+          <v:rect fillcolor="#FFFFFF" strokecolor="#000000" strokeweight="0pt" style="position:absolute;width:248.65pt;height:176.75pt;mso-wrap-distance-left:0pt;mso-wrap-distance-right:0pt;mso-wrap-distance-top:0pt;mso-wrap-distance-bottom:0pt;margin-top:84.85pt;margin-left:219.3pt">
+            <v:textbox inset="0in,0in,0in,0in">
+              <w:txbxContent>
+                <w:p>
+                  <w:pPr>
+                    <w:pStyle w:val="Illustration"/>
+                    <w:spacing w:before="120" w:after="120"/>
+                    <w:rPr/>
+                  </w:pPr>
+                  <w:r>
+                    <w:rPr/>
+                    <w:t xml:space="preserve">Illustration </w:t>
+                  </w:r>
+                  <w:r>
+                    <w:rPr/>
+                    <w:t>3</w:t>
+                  </w:r>
+                  <w:r>
+                    <w:rPr/>
+                    <w:t>: Average and Median Solution Times by Solver</w:t>
+                    <w:drawing>
+                      <wp:anchor behindDoc="0" distT="0" distB="0" distL="0" distR="0" simplePos="0" locked="0" layoutInCell="1" allowOverlap="1" relativeHeight="6">
+                        <wp:simplePos x="0" y="0"/>
+                        <wp:positionH relativeFrom="column">
+                          <wp:posOffset>-635</wp:posOffset>
+                        </wp:positionH>
+                        <wp:positionV relativeFrom="paragraph">
+                          <wp:posOffset>-635</wp:posOffset>
+                        </wp:positionV>
+                        <wp:extent cx="3157855" cy="1652905"/>
+                        <wp:effectExtent l="0" t="0" r="0" b="0"/>
+                        <wp:wrapTopAndBottom/>
+                        <wp:docPr id="8" name="Picture" descr=""/>
+                        <wp:cNvGraphicFramePr>
+                          <a:graphicFrameLocks xmlns:a="http://schemas.openxmlformats.org/drawingml/2006/main" noChangeAspect="1"/>
+                        </wp:cNvGraphicFramePr>
+                        <a:graphic xmlns:a="http://schemas.openxmlformats.org/drawingml/2006/main">
+                          <a:graphicData uri="http://schemas.openxmlformats.org/drawingml/2006/picture">
+                            <pic:pic xmlns:pic="http://schemas.openxmlformats.org/drawingml/2006/picture">
+                              <pic:nvPicPr>
+                                <pic:cNvPr id="8" name="Picture" descr=""/>
+                                <pic:cNvPicPr>
+                                  <a:picLocks noChangeAspect="1" noChangeArrowheads="1"/>
+                                </pic:cNvPicPr>
+                              </pic:nvPicPr>
+                              <pic:blipFill>
+                                <a:blip r:embed="rId10"/>
+                                <a:srcRect l="0" t="0" r="0" b="51270"/>
                                 <a:stretch>
                                   <a:fillRect/>
                                 </a:stretch>
@@ -1916,133 +1513,6 @@
                       </wp:anchor>
                     </w:drawing>
                   </w:r>
-                  <w:r>
-                    <w:rPr/>
-                    <w:fldChar w:fldCharType="begin"/>
-                  </w:r>
-                  <w:r>
-                    <w:instrText> SEQ "Illustration" \*Arabic </w:instrText>
-                  </w:r>
-                  <w:r>
-                    <w:fldChar w:fldCharType="separate"/>
-                  </w:r>
-                  <w:r>
-                    <w:t>3</w:t>
-                  </w:r>
-                  <w:r>
-                    <w:fldChar w:fldCharType="end"/>
-                  </w:r>
-                  <w:r>
-                    <w:rPr/>
-                    <w:t>: Average and Median Solution Times by Solver</w:t>
-                  </w:r>
-                </w:p>
-              </w:txbxContent>
-            </v:textbox>
-            <w10:wrap type="square" side="largest"/>
-          </v:rect>
-        </w:pict>
-      </w:r>
-      <w:r>
-        <w:pict>
-          <v:rect style="position:absolute;width:506.85pt;height:176.6pt;mso-wrap-distance-left:0pt;mso-wrap-distance-right:0pt;mso-wrap-distance-top:0pt;mso-wrap-distance-bottom:0pt;margin-top:552.5pt;margin-left:70.15pt">
-            <v:textbox inset="0in,0in,0in,0in">
-              <w:txbxContent>
-                <w:p>
-                  <w:pPr>
-                    <w:pStyle w:val="Illustration"/>
-                    <w:spacing w:before="120" w:after="120"/>
-                    <w:rPr/>
-                  </w:pPr>
-                  <w:r>
-                    <w:rPr/>
-                    <w:drawing>
-                      <wp:inline distT="0" distB="0" distL="0" distR="0">
-                        <wp:extent cx="5943600" cy="1861185"/>
-                        <wp:effectExtent l="0" t="0" r="0" b="0"/>
-                        <wp:docPr id="8" name="Picture" descr=""/>
-                        <wp:cNvGraphicFramePr>
-                          <a:graphicFrameLocks xmlns:a="http://schemas.openxmlformats.org/drawingml/2006/main" noChangeAspect="1"/>
-                        </wp:cNvGraphicFramePr>
-                        <a:graphic xmlns:a="http://schemas.openxmlformats.org/drawingml/2006/main">
-                          <a:graphicData uri="http://schemas.openxmlformats.org/drawingml/2006/picture">
-                            <pic:pic xmlns:pic="http://schemas.openxmlformats.org/drawingml/2006/picture">
-                              <pic:nvPicPr>
-                                <pic:cNvPr id="8" name="Picture" descr=""/>
-                                <pic:cNvPicPr>
-                                  <a:picLocks noChangeAspect="1" noChangeArrowheads="1"/>
-                                </pic:cNvPicPr>
-                              </pic:nvPicPr>
-                              <pic:blipFill>
-                                <a:blip r:embed="rId10"/>
-                                <a:stretch>
-                                  <a:fillRect/>
-                                </a:stretch>
-                              </pic:blipFill>
-                              <pic:spPr bwMode="auto">
-                                <a:xfrm>
-                                  <a:off x="0" y="0"/>
-                                  <a:ext cx="5943600" cy="1861185"/>
-                                </a:xfrm>
-                                <a:prstGeom prst="rect">
-                                  <a:avLst/>
-                                </a:prstGeom>
-                                <a:noFill/>
-                                <a:ln w="9525">
-                                  <a:noFill/>
-                                  <a:miter lim="800000"/>
-                                  <a:headEnd/>
-                                  <a:tailEnd/>
-                                </a:ln>
-                              </pic:spPr>
-                            </pic:pic>
-                          </a:graphicData>
-                        </a:graphic>
-                      </wp:inline>
-                    </w:drawing>
-                  </w:r>
-                </w:p>
-                <w:p>
-                  <w:pPr>
-                    <w:pStyle w:val="Illustration"/>
-                    <w:spacing w:before="120" w:after="120"/>
-                    <w:rPr/>
-                  </w:pPr>
-                  <w:r>
-                    <w:rPr/>
-                    <w:t>Il</w:t>
-                  </w:r>
-                  <w:r>
-                    <w:rPr>
-                      <w:sz w:val="24"/>
-                      <w:szCs w:val="24"/>
-                    </w:rPr>
-                    <w:t>lu</w:t>
-                  </w:r>
-                  <w:r>
-                    <w:rPr/>
-                    <w:t xml:space="preserve">stration </w:t>
-                  </w:r>
-                  <w:r>
-                    <w:rPr/>
-                    <w:fldChar w:fldCharType="begin"/>
-                  </w:r>
-                  <w:r>
-                    <w:instrText> SEQ "Illustration" \*Arabic </w:instrText>
-                  </w:r>
-                  <w:r>
-                    <w:fldChar w:fldCharType="separate"/>
-                  </w:r>
-                  <w:r>
-                    <w:t>4</w:t>
-                  </w:r>
-                  <w:r>
-                    <w:fldChar w:fldCharType="end"/>
-                  </w:r>
-                  <w:r>
-                    <w:rPr/>
-                    <w:t>: Gurobi demonstrates first order stochastic dominance</w:t>
-                  </w:r>
                 </w:p>
               </w:txbxContent>
             </v:textbox>
@@ -2058,63 +1528,15 @@
           <w:rFonts w:cs="Arial" w:ascii="Arial" w:hAnsi="Arial"/>
           <w:sz w:val="22"/>
           <w:szCs w:val="22"/>
-          <w:shd w:fill="auto" w:val="clear"/>
-        </w:rPr>
-      </w:pPr>
-      <w:r>
-        <w:rPr>
-          <w:rFonts w:cs="Arial" w:ascii="Arial" w:hAnsi="Arial"/>
-          <w:sz w:val="22"/>
-          <w:szCs w:val="22"/>
-          <w:shd w:fill="auto" w:val="clear"/>
-        </w:rPr>
-        <w:tab/>
-      </w:r>
-      <w:r>
-        <w:rPr>
-          <w:rFonts w:cs="Arial" w:ascii="Arial" w:hAnsi="Arial"/>
-          <w:sz w:val="22"/>
-          <w:szCs w:val="22"/>
-          <w:shd w:fill="auto" w:val="clear"/>
-        </w:rPr>
-        <w:t>In order to construct the model, we made use of the PuLP</w:t>
-      </w:r>
-      <w:r>
-        <w:rPr>
-          <w:rStyle w:val="EndnoteAnchor"/>
-          <w:rFonts w:cs="Arial" w:ascii="Arial" w:hAnsi="Arial"/>
-          <w:sz w:val="22"/>
-          <w:szCs w:val="22"/>
-          <w:shd w:fill="auto" w:val="clear"/>
-        </w:rPr>
-        <w:endnoteReference w:id="4"/>
-      </w:r>
-      <w:r>
-        <w:rPr>
-          <w:rFonts w:cs="Arial" w:ascii="Arial" w:hAnsi="Arial"/>
-          <w:sz w:val="22"/>
-          <w:szCs w:val="22"/>
-          <w:shd w:fill="auto" w:val="clear"/>
-        </w:rPr>
-        <w:t xml:space="preserve"> python package, which utilizes the APIs of various solvers to provide a stable and portable call across solver platforms.  The PuLP package also provides a high-level programming interface to construct the model in an intuitive format.  While PuLP can generate MPS and LP files for models once they are constructed, PuLP cannot read those files back into the PuLP framework.  This limitation had impacts during the second experiment of our study.</w:t>
-      </w:r>
-    </w:p>
-    <w:p>
-      <w:pPr>
-        <w:pStyle w:val="Normal"/>
-        <w:rPr>
-          <w:rFonts w:cs="Arial" w:ascii="Arial" w:hAnsi="Arial"/>
-          <w:sz w:val="22"/>
-          <w:szCs w:val="22"/>
-          <w:shd w:fill="auto" w:val="clear"/>
-        </w:rPr>
-      </w:pPr>
-      <w:r>
-        <w:rPr>
-          <w:rFonts w:cs="Arial" w:ascii="Arial" w:hAnsi="Arial"/>
-          <w:sz w:val="22"/>
-          <w:szCs w:val="22"/>
-          <w:shd w:fill="auto" w:val="clear"/>
+          <w:shd w:fill="FFFFFF" w:val="clear"/>
+        </w:rPr>
+      </w:pPr>
+      <w:r>
+        <w:rPr>
+          <w:rFonts w:cs="Arial" w:ascii="Arial" w:hAnsi="Arial"/>
+          <w:sz w:val="22"/>
+          <w:szCs w:val="22"/>
+          <w:shd w:fill="FFFFFF" w:val="clear"/>
         </w:rPr>
         <w:t xml:space="preserve">     </w:t>
       </w:r>
@@ -2123,9 +1545,27 @@
           <w:rFonts w:cs="Arial" w:ascii="Arial" w:hAnsi="Arial"/>
           <w:sz w:val="22"/>
           <w:szCs w:val="22"/>
-          <w:shd w:fill="auto" w:val="clear"/>
-        </w:rPr>
-        <w:t xml:space="preserve">Our solvers were installed or compiled on a 64 bit Debian Linux kernel (Ubuntu 12.04LTS) running on an Intel i5 Quadcore 2.53 GHz CPU with 4 GB of memory.  For the first experiment, the Python environment was an Anaconda Python 2.7 Installation, for the second experiment we also utilized a commercially modified Gurobi Python 2.7 environment packaged with the Gurobi solver. </w:t>
+          <w:shd w:fill="FFFFFF" w:val="clear"/>
+        </w:rPr>
+        <w:t xml:space="preserve">Our solvers were installed or compiled on a 64 bit Debian Linux kernel (Ubuntu 12.04LTS) running on an Intel i5 </w:t>
+      </w:r>
+      <w:r>
+        <w:rPr>
+          <w:rFonts w:cs="Arial" w:ascii="Arial" w:hAnsi="Arial"/>
+          <w:sz w:val="22"/>
+          <w:szCs w:val="22"/>
+          <w:shd w:fill="FFFFFF" w:val="clear"/>
+        </w:rPr>
+        <w:t>q</w:t>
+      </w:r>
+      <w:r>
+        <w:rPr>
+          <w:rFonts w:cs="Arial" w:ascii="Arial" w:hAnsi="Arial"/>
+          <w:sz w:val="22"/>
+          <w:szCs w:val="22"/>
+          <w:shd w:fill="FFFFFF" w:val="clear"/>
+        </w:rPr>
+        <w:t xml:space="preserve">uadcore 2.53 GHz CPU with 4 GB of memory.  For the first experiment, the Python environment was an Anaconda Python 2.7 Installation, for the second experiment we also utilized a commercially modified Gurobi Python 2.7 environment packaged with the Gurobi solver. </w:t>
       </w:r>
     </w:p>
     <w:p>
@@ -2142,7 +1582,7 @@
           <w:rFonts w:cs="Arial" w:ascii="Arial" w:hAnsi="Arial"/>
           <w:sz w:val="22"/>
           <w:szCs w:val="22"/>
-          <w:shd w:fill="auto" w:val="clear"/>
+          <w:shd w:fill="FFFFFF" w:val="clear"/>
         </w:rPr>
         <w:t xml:space="preserve"> </w:t>
       </w:r>
@@ -2169,54 +1609,11 @@
           <w:sz w:val="22"/>
           <w:szCs w:val="22"/>
         </w:rPr>
-        <w:t xml:space="preserve"> Our first experiment involved examining the differences across a variety of available Solvers.  For this study, we included the COIN-CBC solver included with the PuLP python package as well as the GNU Linear Programming Kit (GLPK) solver and the commercial solver Gurobi.  In order to explore some other programming languages, we also examined a package from the R programming language that utilized the GLPK solver.  We attempted to include both CPLEX and an R programming package that could interface with the lpSolve library, however certain technical limitations force any consideration of these options to occur in subsequent analysis.  We utilized the timeit</w:t>
-      </w:r>
-      <w:r>
-        <w:rPr>
-          <w:rStyle w:val="EndnoteAnchor"/>
-          <w:rFonts w:ascii="Arial" w:hAnsi="Arial"/>
-          <w:sz w:val="22"/>
-          <w:szCs w:val="22"/>
-        </w:rPr>
-        <w:endnoteReference w:id="5"/>
-      </w:r>
-      <w:r>
-        <w:rPr>
-          <w:rFonts w:ascii="Arial" w:hAnsi="Arial"/>
-          <w:sz w:val="22"/>
-          <w:szCs w:val="22"/>
-        </w:rPr>
-        <w:t xml:space="preserve"> python function to measure computational effort as processor time.</w:t>
-      </w:r>
-    </w:p>
-    <w:p>
-      <w:pPr>
-        <w:pStyle w:val="Normal"/>
-        <w:rPr>
-          <w:rFonts w:ascii="Arial" w:hAnsi="Arial"/>
-          <w:sz w:val="22"/>
-          <w:szCs w:val="22"/>
-        </w:rPr>
-      </w:pPr>
-      <w:r>
-        <w:rPr>
-          <w:rFonts w:ascii="Arial" w:hAnsi="Arial"/>
-          <w:sz w:val="22"/>
-          <w:szCs w:val="22"/>
-        </w:rPr>
-        <w:t xml:space="preserve">     </w:t>
-      </w:r>
-      <w:r>
-        <w:rPr>
-          <w:rFonts w:ascii="Arial" w:hAnsi="Arial"/>
-          <w:sz w:val="22"/>
-          <w:szCs w:val="22"/>
-        </w:rPr>
-        <w:t xml:space="preserve">As shown in Illustration 3, the Gurobi solver performed the fastest, with regard to average time.  Illustration 4 demonstrates that while there are some Gurobi iterations that are slower than other solvers, when taking into account the interaction of solver and Iteration, Gurobi is at least as fast as any other solver and stochastically dominates the other options. </w:t>
+        <w:t xml:space="preserve"> Our first experiment involved examining the differences across a variety of available Solvers.  For this study, we included the COIN-CBC solver included with the PuLP python package as well as the GNU Linear Programming Kit (GLPK) solver and the commercial solver Gurobi.  In order to explore some other programming languages, we also examined a package from the R programming language that utilized the GLPK solver.  We attempted to include both CPLEX and an R programming package that could interface with the lpSolve library, however certain technical limitations force any consideration of these options to occur in subsequent analysis.  We utilized the timeit python function to measure computational effort as processor time.</w:t>
       </w:r>
       <w:r>
         <w:pict>
-          <v:rect style="position:absolute;width:128.85pt;height:208.8pt;mso-wrap-distance-left:0pt;mso-wrap-distance-right:0pt;mso-wrap-distance-top:0pt;mso-wrap-distance-bottom:0pt;margin-top:70.1pt;margin-left:433pt">
+          <v:rect fillcolor="#FFFFFF" strokecolor="#000000" strokeweight="0pt" style="position:absolute;width:128.85pt;height:208.8pt;mso-wrap-distance-left:0pt;mso-wrap-distance-right:0pt;mso-wrap-distance-top:0pt;mso-wrap-distance-bottom:0pt;margin-top:73.25pt;margin-left:436pt">
             <v:textbox inset="0in,0in,0in,0in">
               <w:txbxContent>
                 <w:p>
@@ -2278,19 +1675,7 @@
                   </w:r>
                   <w:r>
                     <w:rPr/>
-                    <w:fldChar w:fldCharType="begin"/>
-                  </w:r>
-                  <w:r>
-                    <w:instrText> SEQ "Illustration" \*Arabic </w:instrText>
-                  </w:r>
-                  <w:r>
-                    <w:fldChar w:fldCharType="separate"/>
-                  </w:r>
-                  <w:r>
                     <w:t>5</w:t>
-                  </w:r>
-                  <w:r>
-                    <w:fldChar w:fldCharType="end"/>
                   </w:r>
                   <w:r>
                     <w:rPr/>
@@ -2299,13 +1684,13 @@
                 </w:p>
               </w:txbxContent>
             </v:textbox>
-            <w10:wrap type="square" side="largest"/>
+            <w10:wrap type="square"/>
           </v:rect>
         </w:pict>
       </w:r>
       <w:r>
         <w:pict>
-          <v:rect style="position:absolute;width:160.45pt;height:218.8pt;mso-wrap-distance-left:0pt;mso-wrap-distance-right:0pt;mso-wrap-distance-top:0pt;mso-wrap-distance-bottom:0pt;margin-top:283.5pt;margin-left:410.8pt">
+          <v:rect fillcolor="#FFFFFF" strokecolor="#000000" strokeweight="0pt" style="position:absolute;width:160.45pt;height:218.8pt;mso-wrap-distance-left:0pt;mso-wrap-distance-right:0pt;mso-wrap-distance-top:0pt;mso-wrap-distance-bottom:0pt;margin-top:283.65pt;margin-left:404.4pt">
             <v:textbox inset="0in,0in,0in,0in">
               <w:txbxContent>
                 <w:p>
@@ -2317,16 +1702,24 @@
                   <w:r>
                     <w:rPr/>
                     <w:t xml:space="preserve">Illustration </w:t>
+                  </w:r>
+                  <w:r>
+                    <w:rPr/>
+                    <w:t>6</w:t>
+                  </w:r>
+                  <w:r>
+                    <w:rPr/>
+                    <w:t>: Differences across instances show heteroscedasticity in residuals</w:t>
                     <w:drawing>
-                      <wp:anchor behindDoc="0" distT="0" distB="0" distL="0" distR="0" simplePos="0" locked="0" layoutInCell="1" allowOverlap="1" relativeHeight="15">
+                      <wp:anchor behindDoc="0" distT="0" distB="0" distL="0" distR="0" simplePos="0" locked="0" layoutInCell="1" allowOverlap="1" relativeHeight="17">
                         <wp:simplePos x="0" y="0"/>
                         <wp:positionH relativeFrom="column">
-                          <wp:align>center</wp:align>
+                          <wp:posOffset>59055</wp:posOffset>
                         </wp:positionH>
-                        <wp:positionV relativeFrom="line">
-                          <wp:align>top</wp:align>
+                        <wp:positionV relativeFrom="paragraph">
+                          <wp:posOffset>80010</wp:posOffset>
                         </wp:positionV>
-                        <wp:extent cx="2037715" cy="1884680"/>
+                        <wp:extent cx="1863090" cy="1884680"/>
                         <wp:effectExtent l="0" t="0" r="0" b="0"/>
                         <wp:wrapTopAndBottom/>
                         <wp:docPr id="10" name="Picture" descr=""/>
@@ -2351,7 +1744,7 @@
                               <pic:spPr bwMode="auto">
                                 <a:xfrm>
                                   <a:off x="0" y="0"/>
-                                  <a:ext cx="2037715" cy="1884680"/>
+                                  <a:ext cx="1863090" cy="1884680"/>
                                 </a:xfrm>
                                 <a:prstGeom prst="rect">
                                   <a:avLst/>
@@ -2370,52 +1763,16 @@
                       </wp:anchor>
                     </w:drawing>
                   </w:r>
-                  <w:r>
-                    <w:rPr/>
-                    <w:fldChar w:fldCharType="begin"/>
-                  </w:r>
-                  <w:r>
-                    <w:instrText> SEQ "Illustration" \*Arabic </w:instrText>
-                  </w:r>
-                  <w:r>
-                    <w:fldChar w:fldCharType="separate"/>
-                  </w:r>
-                  <w:r>
-                    <w:t>6</w:t>
-                  </w:r>
-                  <w:r>
-                    <w:fldChar w:fldCharType="end"/>
-                  </w:r>
-                  <w:r>
-                    <w:rPr/>
-                    <w:t xml:space="preserve">: Differences across instances </w:t>
-                  </w:r>
-                  <w:r>
-                    <w:rPr/>
-                    <w:t>show</w:t>
-                  </w:r>
-                  <w:r>
-                    <w:rPr/>
-                    <w:t xml:space="preserve"> </w:t>
-                  </w:r>
-                  <w:r>
-                    <w:rPr/>
-                    <w:t>heteroscedasticity</w:t>
-                  </w:r>
-                  <w:r>
-                    <w:rPr/>
-                    <w:t xml:space="preserve"> in residuals</w:t>
-                  </w:r>
                 </w:p>
               </w:txbxContent>
             </v:textbox>
-            <w10:wrap type="square" side="largest"/>
+            <w10:wrap type="square"/>
           </v:rect>
         </w:pict>
       </w:r>
       <w:r>
         <w:pict>
-          <v:rect style="position:absolute;width:142.75pt;height:212.05pt;mso-wrap-distance-left:0pt;mso-wrap-distance-right:0pt;mso-wrap-distance-top:0pt;mso-wrap-distance-bottom:0pt;margin-top:502.25pt;margin-left:428.5pt">
+          <v:rect fillcolor="#FFFFFF" strokecolor="#000000" strokeweight="0pt" style="position:absolute;width:142.75pt;height:212.05pt;mso-wrap-distance-left:0pt;mso-wrap-distance-right:0pt;mso-wrap-distance-top:0pt;mso-wrap-distance-bottom:0pt;margin-top:502.4pt;margin-left:422.1pt">
             <v:textbox inset="0in,0in,0in,0in">
               <w:txbxContent>
                 <w:p>
@@ -2427,16 +1784,24 @@
                   <w:r>
                     <w:rPr/>
                     <w:t xml:space="preserve">Illustration </w:t>
+                  </w:r>
+                  <w:r>
+                    <w:rPr/>
+                    <w:t>7</w:t>
+                  </w:r>
+                  <w:r>
+                    <w:rPr/>
+                    <w:t>: Increasing tolerance reduces larger run-times.</w:t>
                     <w:drawing>
-                      <wp:anchor behindDoc="0" distT="0" distB="0" distL="0" distR="0" simplePos="0" locked="0" layoutInCell="1" allowOverlap="1" relativeHeight="17">
+                      <wp:anchor behindDoc="0" distT="0" distB="0" distL="0" distR="0" simplePos="0" locked="0" layoutInCell="1" allowOverlap="1" relativeHeight="19">
                         <wp:simplePos x="0" y="0"/>
                         <wp:positionH relativeFrom="column">
-                          <wp:align>center</wp:align>
+                          <wp:posOffset>-635</wp:posOffset>
                         </wp:positionH>
-                        <wp:positionV relativeFrom="line">
-                          <wp:align>top</wp:align>
+                        <wp:positionV relativeFrom="paragraph">
+                          <wp:posOffset>0</wp:posOffset>
                         </wp:positionV>
-                        <wp:extent cx="1812925" cy="1798955"/>
+                        <wp:extent cx="1812290" cy="1798955"/>
                         <wp:effectExtent l="0" t="0" r="0" b="0"/>
                         <wp:wrapTopAndBottom/>
                         <wp:docPr id="11" name="Picture" descr=""/>
@@ -2461,7 +1826,7 @@
                               <pic:spPr bwMode="auto">
                                 <a:xfrm>
                                   <a:off x="0" y="0"/>
-                                  <a:ext cx="1812925" cy="1798955"/>
+                                  <a:ext cx="1812290" cy="1798955"/>
                                 </a:xfrm>
                                 <a:prstGeom prst="rect">
                                   <a:avLst/>
@@ -2480,40 +1845,38 @@
                       </wp:anchor>
                     </w:drawing>
                   </w:r>
-                  <w:r>
-                    <w:rPr/>
-                    <w:fldChar w:fldCharType="begin"/>
-                  </w:r>
-                  <w:r>
-                    <w:instrText> SEQ "Illustration" \*Arabic </w:instrText>
-                  </w:r>
-                  <w:r>
-                    <w:fldChar w:fldCharType="separate"/>
-                  </w:r>
-                  <w:r>
-                    <w:t>7</w:t>
-                  </w:r>
-                  <w:r>
-                    <w:fldChar w:fldCharType="end"/>
-                  </w:r>
-                  <w:r>
-                    <w:rPr/>
-                    <w:t xml:space="preserve">: Increasing </w:t>
-                  </w:r>
-                  <w:r>
-                    <w:rPr/>
-                    <w:t>tolerance</w:t>
-                  </w:r>
-                  <w:r>
-                    <w:rPr/>
-                    <w:t xml:space="preserve"> reduces larger run-times.</w:t>
-                  </w:r>
                 </w:p>
               </w:txbxContent>
             </v:textbox>
-            <w10:wrap type="square" side="largest"/>
+            <w10:wrap type="square"/>
           </v:rect>
         </w:pict>
+      </w:r>
+    </w:p>
+    <w:p>
+      <w:pPr>
+        <w:pStyle w:val="Normal"/>
+        <w:rPr>
+          <w:rFonts w:ascii="Arial" w:hAnsi="Arial"/>
+          <w:sz w:val="22"/>
+          <w:szCs w:val="22"/>
+        </w:rPr>
+      </w:pPr>
+      <w:r>
+        <w:rPr>
+          <w:rFonts w:ascii="Arial" w:hAnsi="Arial"/>
+          <w:sz w:val="22"/>
+          <w:szCs w:val="22"/>
+        </w:rPr>
+        <w:t xml:space="preserve">     </w:t>
+      </w:r>
+      <w:r>
+        <w:rPr>
+          <w:rFonts w:ascii="Arial" w:hAnsi="Arial"/>
+          <w:sz w:val="22"/>
+          <w:szCs w:val="22"/>
+        </w:rPr>
+        <w:t xml:space="preserve">As shown in Illustration 3, the Gurobi solver performed the fastest, with regard to average time.  Illustration 4 demonstrates that while there are some Gurobi iterations that are slower than other solvers, when taking into account the interaction of solver and Iteration, Gurobi is at least as fast as any other solver and stochastically dominates the other options. </w:t>
       </w:r>
     </w:p>
     <w:p>
@@ -2574,15 +1937,7 @@
           <w:sz w:val="22"/>
           <w:szCs w:val="22"/>
         </w:rPr>
-        <w:t xml:space="preserve"> </w:t>
-      </w:r>
-      <w:r>
-        <w:rPr>
-          <w:rFonts w:cs="Arial" w:ascii="Arial" w:hAnsi="Arial"/>
-          <w:sz w:val="22"/>
-          <w:szCs w:val="22"/>
-        </w:rPr>
-        <w:t xml:space="preserve">Our second experiment examined the impact of changes to several of Gurobi's default parameters on the solution time of the same test set of thirty boolean knapsack problems.  We altered the MIP focus, the solution gap tolerance, the percentage of time spent using heuristics, and a Numerical Focus parameter. </w:t>
+        <w:t xml:space="preserve"> Our second experiment examined the impact of changes to several of Gurobi's default parameters on the solution time of the same test set of thirty boolean knapsack problems.  We altered the MIP focus, the solution gap tolerance, the percentage of time spent using heuristics, and a Numerical Focus parameter. </w:t>
       </w:r>
       <w:r>
         <w:rPr>
@@ -2591,7 +1946,7 @@
           <w:sz w:val="22"/>
           <w:szCs w:val="22"/>
         </w:rPr>
-        <w:endnoteReference w:id="6"/>
+        <w:endnoteReference w:id="3"/>
       </w:r>
       <w:r>
         <w:rPr>
@@ -2680,7 +2035,7 @@
           <w:szCs w:val="22"/>
           <w:u w:val="none"/>
         </w:rPr>
-        <w:endnoteReference w:id="7"/>
+        <w:endnoteReference w:id="4"/>
       </w:r>
       <w:r>
         <w:rPr>
@@ -2693,7 +2048,7 @@
       </w:r>
       <w:r>
         <w:pict>
-          <v:rect style="position:absolute;width:165.8pt;height:218.8pt;mso-wrap-distance-left:0pt;mso-wrap-distance-right:0pt;mso-wrap-distance-top:0pt;mso-wrap-distance-bottom:0pt;margin-top:72.2pt;margin-left:400.85pt">
+          <v:rect fillcolor="#FFFFFF" strokecolor="#000000" strokeweight="0pt" style="position:absolute;width:165.8pt;height:218.8pt;mso-wrap-distance-left:0pt;mso-wrap-distance-right:0pt;mso-wrap-distance-top:0pt;mso-wrap-distance-bottom:0pt;margin-top:70.35pt;margin-left:403.6pt">
             <v:textbox inset="0in,0in,0in,0in">
               <w:txbxContent>
                 <w:p>
@@ -2705,14 +2060,22 @@
                   <w:r>
                     <w:rPr/>
                     <w:t xml:space="preserve">Illustration </w:t>
+                  </w:r>
+                  <w:r>
+                    <w:rPr/>
+                    <w:t>8</w:t>
+                  </w:r>
+                  <w:r>
+                    <w:rPr/>
+                    <w:t>: MIP Focus Settings, anything is better than automatic.</w:t>
                     <w:drawing>
-                      <wp:anchor behindDoc="0" distT="0" distB="0" distL="0" distR="0" simplePos="0" locked="0" layoutInCell="1" allowOverlap="1" relativeHeight="19">
+                      <wp:anchor behindDoc="0" distT="0" distB="0" distL="0" distR="0" simplePos="0" locked="0" layoutInCell="1" allowOverlap="1" relativeHeight="21">
                         <wp:simplePos x="0" y="0"/>
                         <wp:positionH relativeFrom="column">
-                          <wp:align>center</wp:align>
+                          <wp:posOffset>-635</wp:posOffset>
                         </wp:positionH>
-                        <wp:positionV relativeFrom="line">
-                          <wp:align>top</wp:align>
+                        <wp:positionV relativeFrom="paragraph">
+                          <wp:posOffset>-635</wp:posOffset>
                         </wp:positionV>
                         <wp:extent cx="2105660" cy="2089150"/>
                         <wp:effectExtent l="0" t="0" r="0" b="0"/>
@@ -2758,30 +2121,10 @@
                       </wp:anchor>
                     </w:drawing>
                   </w:r>
-                  <w:r>
-                    <w:rPr/>
-                    <w:fldChar w:fldCharType="begin"/>
-                  </w:r>
-                  <w:r>
-                    <w:instrText> SEQ "Illustration" \*Arabic </w:instrText>
-                  </w:r>
-                  <w:r>
-                    <w:fldChar w:fldCharType="separate"/>
-                  </w:r>
-                  <w:r>
-                    <w:t>8</w:t>
-                  </w:r>
-                  <w:r>
-                    <w:fldChar w:fldCharType="end"/>
-                  </w:r>
-                  <w:r>
-                    <w:rPr/>
-                    <w:t>: MIP Focus Settings, anything is better than automatic.</w:t>
-                  </w:r>
                 </w:p>
               </w:txbxContent>
             </v:textbox>
-            <w10:wrap type="square" side="largest"/>
+            <w10:wrap type="square"/>
           </v:rect>
         </w:pict>
       </w:r>
@@ -2841,7 +2184,7 @@
           <w:szCs w:val="22"/>
           <w:u w:val="none"/>
         </w:rPr>
-        <w:t xml:space="preserve">This work also raises some other questions for future investigation.  Is the slow performance of the automatic (0) MIP Focus setting purely coincidental or related to problem size or structure?   Other structures and sizes could be examined to explore this phenomena, and potentially result in a recommendation to not use the automatic MIP Focus setting in certain cases.   Also, we could extend the first part of our work into other modeling approaches </w:t>
+        <w:t>This work also raises some other questions for future investigation.  Is the slow performance of the automatic (0) MIP Focus setting purely coincidental or related to problem size or structure?   Other structures and sizes could be examined to explore this phenomena, and potentially result in a recommendation to not use the automatic MIP Focus setting in certain cases.   Also, we could extend the first part of our work into other modeling approaches and extending the list of solvers to include CPLEX and the LPSolve library.  Future work could compare python's Pyomo, PyLPSolve, and CVXOPT, R's LpSolveAPI and Adagio (</w:t>
       </w:r>
       <w:r>
         <w:rPr>
@@ -2850,7 +2193,7 @@
           <w:szCs w:val="22"/>
           <w:u w:val="none"/>
         </w:rPr>
-        <w:t>and extending the list of</w:t>
+        <w:t xml:space="preserve">with a specialized </w:t>
       </w:r>
       <w:r>
         <w:rPr>
@@ -2859,7 +2202,7 @@
           <w:szCs w:val="22"/>
           <w:u w:val="none"/>
         </w:rPr>
-        <w:t xml:space="preserve"> solvers</w:t>
+        <w:t xml:space="preserve">mknapsack </w:t>
       </w:r>
       <w:r>
         <w:rPr>
@@ -2868,7 +2211,7 @@
           <w:szCs w:val="22"/>
           <w:u w:val="none"/>
         </w:rPr>
-        <w:t xml:space="preserve"> to include CPLEX and the LPSolve library. </w:t>
+        <w:t>function</w:t>
       </w:r>
       <w:r>
         <w:rPr>
@@ -2877,94 +2220,18 @@
           <w:szCs w:val="22"/>
           <w:u w:val="none"/>
         </w:rPr>
-        <w:t xml:space="preserve"> </w:t>
-      </w:r>
-      <w:r>
-        <w:rPr>
-          <w:rFonts w:cs="Arial" w:ascii="Arial" w:hAnsi="Arial"/>
-          <w:sz w:val="22"/>
-          <w:szCs w:val="22"/>
-          <w:u w:val="none"/>
-        </w:rPr>
-        <w:t>Future work could compare</w:t>
-      </w:r>
-      <w:r>
-        <w:rPr>
-          <w:rFonts w:cs="Arial" w:ascii="Arial" w:hAnsi="Arial"/>
-          <w:sz w:val="22"/>
-          <w:szCs w:val="22"/>
-          <w:u w:val="none"/>
-        </w:rPr>
-        <w:t xml:space="preserve"> python's </w:t>
-      </w:r>
-      <w:r>
-        <w:rPr>
-          <w:rFonts w:cs="Arial" w:ascii="Arial" w:hAnsi="Arial"/>
-          <w:sz w:val="22"/>
-          <w:szCs w:val="22"/>
-          <w:u w:val="none"/>
-        </w:rPr>
-        <w:t>Pyomo,</w:t>
-      </w:r>
-      <w:r>
-        <w:rPr>
-          <w:rFonts w:cs="Arial" w:ascii="Arial" w:hAnsi="Arial"/>
-          <w:sz w:val="22"/>
-          <w:szCs w:val="22"/>
-          <w:u w:val="none"/>
-        </w:rPr>
-        <w:t xml:space="preserve"> </w:t>
-      </w:r>
-      <w:r>
-        <w:rPr>
-          <w:rFonts w:cs="Arial" w:ascii="Arial" w:hAnsi="Arial"/>
-          <w:sz w:val="22"/>
-          <w:szCs w:val="22"/>
-          <w:u w:val="none"/>
-        </w:rPr>
-        <w:t xml:space="preserve">PyLPSolve, and </w:t>
-      </w:r>
-      <w:r>
-        <w:rPr>
-          <w:rFonts w:cs="Arial" w:ascii="Arial" w:hAnsi="Arial"/>
-          <w:sz w:val="22"/>
-          <w:szCs w:val="22"/>
-          <w:u w:val="none"/>
-        </w:rPr>
-        <w:t xml:space="preserve">CVXOPT, </w:t>
-      </w:r>
-      <w:r>
-        <w:rPr>
-          <w:rFonts w:cs="Arial" w:ascii="Arial" w:hAnsi="Arial"/>
-          <w:sz w:val="22"/>
-          <w:szCs w:val="22"/>
-          <w:u w:val="none"/>
-        </w:rPr>
-        <w:t>R's LpSolveAPI and Adagio(mknapsack)</w:t>
-      </w:r>
-      <w:r>
-        <w:rPr>
-          <w:rStyle w:val="EndnoteAnchor"/>
-          <w:rFonts w:cs="Arial" w:ascii="Arial" w:hAnsi="Arial"/>
-          <w:sz w:val="22"/>
-          <w:szCs w:val="22"/>
-          <w:u w:val="none"/>
-        </w:rPr>
-        <w:endnoteReference w:id="8"/>
-      </w:r>
-      <w:r>
-        <w:rPr>
-          <w:rFonts w:cs="Arial" w:ascii="Arial" w:hAnsi="Arial"/>
-          <w:sz w:val="22"/>
-          <w:szCs w:val="22"/>
-          <w:u w:val="none"/>
-        </w:rPr>
-        <w:t xml:space="preserve"> packages to more traditional modeling aproaches such as Julia, GAMS and AMPL.  Do certain approaches and wrapper libraries impose a singular translation cost to call a particular solver, or do some modeling frameworks impose a level of bloat that might make them unusable for problems over a certain size?  Increased data on the original solvers might be able to overcome the different variances of each iteration to show other mean differences in processor time as statistically significant. These are all open questions that are critical to understanding the choice of tool for a large-scale optimization problem.</w:t>
-      </w:r>
-    </w:p>
-    <w:p>
-      <w:pPr>
-        <w:pStyle w:val="Normal"/>
+        <w:t>) packages to more traditional modeling aproaches such as Julia, GAMS and AMPL.  Do certain approaches and wrapper libraries impose a singular translation cost to call a particular solver, or do some modeling frameworks impose a level of bloat that might make them unusable for problems over a certain size?  Increased data on the original solvers might be able to overcome the different variances of each iteration to show other mean differences in processor time as statistically significant. These are all open questions that are critical to understanding the choice of tool for a large-scale optimization problem.</w:t>
+      </w:r>
+    </w:p>
+    <w:p>
+      <w:pPr>
+        <w:pStyle w:val="Normal"/>
+        <w:widowControl/>
+        <w:suppressAutoHyphens w:val="true"/>
+        <w:overflowPunct w:val="false"/>
+        <w:bidi w:val="0"/>
+        <w:spacing w:lineRule="auto" w:line="276" w:before="0" w:after="200"/>
+        <w:jc w:val="left"/>
         <w:rPr/>
       </w:pPr>
       <w:r>
@@ -3006,7 +2273,8 @@
   <w:endnote w:id="2">
     <w:p>
       <w:pPr>
-        <w:pStyle w:val="Footnote"/>
+        <w:pStyle w:val="Endnote"/>
+        <w:spacing w:before="0" w:after="200"/>
         <w:rPr>
           <w:rStyle w:val="InternetLink"/>
         </w:rPr>
@@ -3044,60 +2312,22 @@
   <w:endnote w:id="3">
     <w:p>
       <w:pPr>
-        <w:pStyle w:val="Footnote"/>
+        <w:pStyle w:val="Endnote"/>
+        <w:spacing w:before="0" w:after="200"/>
         <w:rPr/>
       </w:pPr>
       <w:r>
         <w:rPr/>
         <w:endnoteRef/>
         <w:tab/>
-        <w:t>Numpy Package</w:t>
+      </w:r>
+      <w:r>
+        <w:rPr/>
+        <w:t>Gurobi parameter link.</w:t>
       </w:r>
     </w:p>
   </w:endnote>
   <w:endnote w:id="4">
-    <w:p>
-      <w:pPr>
-        <w:pStyle w:val="Footnote"/>
-        <w:rPr/>
-      </w:pPr>
-      <w:r>
-        <w:rPr/>
-        <w:endnoteRef/>
-        <w:tab/>
-        <w:t>PuLP</w:t>
-      </w:r>
-    </w:p>
-  </w:endnote>
-  <w:endnote w:id="5">
-    <w:p>
-      <w:pPr>
-        <w:pStyle w:val="Footnote"/>
-        <w:rPr/>
-      </w:pPr>
-      <w:r>
-        <w:rPr/>
-        <w:endnoteRef/>
-        <w:tab/>
-        <w:t>Timeit function</w:t>
-      </w:r>
-    </w:p>
-  </w:endnote>
-  <w:endnote w:id="6">
-    <w:p>
-      <w:pPr>
-        <w:pStyle w:val="Endnote"/>
-        <w:rPr/>
-      </w:pPr>
-      <w:r>
-        <w:rPr/>
-        <w:endnoteRef/>
-        <w:tab/>
-        <w:t>Gurobi parameter link.</w:t>
-      </w:r>
-    </w:p>
-  </w:endnote>
-  <w:endnote w:id="7">
     <w:p>
       <w:pPr>
         <w:pStyle w:val="Endnote"/>
@@ -3112,6 +2342,11 @@
           </w:rPr>
           <w:endnoteRef/>
           <w:tab/>
+        </w:r>
+        <w:r>
+          <w:rPr>
+            <w:rStyle w:val="InternetLink"/>
+          </w:rPr>
           <w:t>http://plato.asu.edu/ftp/milpc.html</w:t>
         </w:r>
       </w:hyperlink>
@@ -3119,24 +2354,11 @@
     <w:p>
       <w:pPr>
         <w:pStyle w:val="Endnote"/>
+        <w:spacing w:before="0" w:after="200"/>
         <w:rPr/>
       </w:pPr>
       <w:r>
         <w:rPr/>
-      </w:r>
-    </w:p>
-  </w:endnote>
-  <w:endnote w:id="8">
-    <w:p>
-      <w:pPr>
-        <w:pStyle w:val="Endnote"/>
-        <w:rPr/>
-      </w:pPr>
-      <w:r>
-        <w:rPr/>
-        <w:endnoteRef/>
-        <w:tab/>
-        <w:t>https://cran.r-project.org/web/packages/adagio/adagio.pdf</w:t>
       </w:r>
     </w:p>
   </w:endnote>
@@ -3165,16 +2387,14 @@
     <w:pPr>
       <w:widowControl/>
       <w:suppressAutoHyphens w:val="true"/>
-      <w:kinsoku w:val="true"/>
-      <w:overflowPunct w:val="true"/>
-      <w:autoSpaceDE w:val="true"/>
+      <w:overflowPunct w:val="false"/>
       <w:bidi w:val="0"/>
       <w:spacing w:lineRule="auto" w:line="276" w:before="0" w:after="200"/>
       <w:jc w:val="left"/>
     </w:pPr>
     <w:rPr>
-      <w:rFonts w:ascii="Calibri" w:hAnsi="Calibri" w:eastAsia="Droid Sans Fallback"/>
-      <w:color w:val="auto"/>
+      <w:rFonts w:ascii="Calibri" w:hAnsi="Calibri" w:eastAsia="Droid Sans Fallback" w:cs="DejaVu Sans"/>
+      <w:color w:val="00000A"/>
       <w:sz w:val="22"/>
       <w:szCs w:val="22"/>
       <w:lang w:val="en-US" w:eastAsia="en-US" w:bidi="ar-SA"/>
@@ -3192,10 +2412,6 @@
       <w:sz w:val="16"/>
       <w:szCs w:val="16"/>
     </w:rPr>
-  </w:style>
-  <w:style w:type="character" w:styleId="FootnoteCharacters">
-    <w:name w:val="Footnote Characters"/>
-    <w:rPr/>
   </w:style>
   <w:style w:type="character" w:styleId="FootnoteAnchor">
     <w:name w:val="Footnote Anchor"/>
@@ -3219,6 +2435,10 @@
   </w:style>
   <w:style w:type="character" w:styleId="EndnoteCharacters">
     <w:name w:val="Endnote Characters"/>
+    <w:rPr/>
+  </w:style>
+  <w:style w:type="character" w:styleId="FootnoteCharacters">
+    <w:name w:val="Footnote Characters"/>
     <w:rPr/>
   </w:style>
   <w:style w:type="paragraph" w:styleId="Heading">
@@ -3293,15 +2513,13 @@
     <w:pPr>
       <w:widowControl/>
       <w:suppressAutoHyphens w:val="true"/>
-      <w:kinsoku w:val="true"/>
-      <w:overflowPunct w:val="true"/>
-      <w:autoSpaceDE w:val="true"/>
+      <w:overflowPunct w:val="false"/>
       <w:bidi w:val="0"/>
       <w:spacing w:lineRule="auto" w:line="240" w:before="0" w:after="0"/>
       <w:jc w:val="left"/>
     </w:pPr>
     <w:rPr>
-      <w:rFonts w:ascii="Times New Roman" w:hAnsi="Times New Roman" w:cs="Times New Roman" w:eastAsia="Droid Sans Fallback"/>
+      <w:rFonts w:ascii="Times New Roman" w:hAnsi="Times New Roman" w:eastAsia="Droid Sans Fallback" w:cs="Times New Roman"/>
       <w:color w:val="000000"/>
       <w:sz w:val="24"/>
       <w:szCs w:val="24"/>

</xml_diff>